<commit_message>
Se agrega conclusión a Plan de Iteración 15 y se crea el 16. Se agregan los servicios PHP para la aplicación móvil (se deberán colocar en la carpeta de la aplicación móvil tras cambiar nombre y mejorar estructura)
</commit_message>
<xml_diff>
--- a/Construcción/Planes de Iteración/Plan de Iteración 15 - Construccion.docx
+++ b/Construcción/Planes de Iteración/Plan de Iteración 15 - Construccion.docx
@@ -1,6 +1,6 @@
 
 <file path=word/document.xml><?xml version="1.0" encoding="utf-8"?>
-<w:document xmlns:ve="http://schemas.openxmlformats.org/markup-compatibility/2006" xmlns:o="urn:schemas-microsoft-com:office:office" xmlns:r="http://schemas.openxmlformats.org/officeDocument/2006/relationships" xmlns:m="http://schemas.openxmlformats.org/officeDocument/2006/math" xmlns:v="urn:schemas-microsoft-com:vml" xmlns:wp="http://schemas.openxmlformats.org/drawingml/2006/wordprocessingDrawing" xmlns:w10="urn:schemas-microsoft-com:office:word" xmlns:w="http://schemas.openxmlformats.org/wordprocessingml/2006/main" xmlns:wne="http://schemas.microsoft.com/office/word/2006/wordml">
+<w:document xmlns:wpc="http://schemas.microsoft.com/office/word/2010/wordprocessingCanvas" xmlns:mc="http://schemas.openxmlformats.org/markup-compatibility/2006" xmlns:o="urn:schemas-microsoft-com:office:office" xmlns:r="http://schemas.openxmlformats.org/officeDocument/2006/relationships" xmlns:m="http://schemas.openxmlformats.org/officeDocument/2006/math" xmlns:v="urn:schemas-microsoft-com:vml" xmlns:wp14="http://schemas.microsoft.com/office/word/2010/wordprocessingDrawing" xmlns:wp="http://schemas.openxmlformats.org/drawingml/2006/wordprocessingDrawing" xmlns:w10="urn:schemas-microsoft-com:office:word" xmlns:w="http://schemas.openxmlformats.org/wordprocessingml/2006/main" xmlns:w14="http://schemas.microsoft.com/office/word/2010/wordml" xmlns:w15="http://schemas.microsoft.com/office/word/2012/wordml" xmlns:wpg="http://schemas.microsoft.com/office/word/2010/wordprocessingGroup" xmlns:wpi="http://schemas.microsoft.com/office/word/2010/wordprocessingInk" xmlns:wne="http://schemas.microsoft.com/office/word/2006/wordml" xmlns:wps="http://schemas.microsoft.com/office/word/2010/wordprocessingShape" mc:Ignorable="w14 w15 wp14">
   <w:body>
     <w:sdt>
       <w:sdtPr>
@@ -109,6 +109,7 @@
             <w:dataBinding w:prefixMappings="xmlns:ns0='http://schemas.openxmlformats.org/package/2006/metadata/core-properties' xmlns:ns1='http://purl.org/dc/elements/1.1/'" w:xpath="/ns0:coreProperties[1]/ns1:title[1]" w:storeItemID="{6C3C8BC8-F283-45AE-878A-BAB7291924A1}"/>
             <w:text/>
           </w:sdtPr>
+          <w:sdtEndPr/>
           <w:sdtContent>
             <w:p>
               <w:pPr>
@@ -143,6 +144,7 @@
             <w:dataBinding w:prefixMappings="xmlns:ns0='http://purl.org/dc/elements/1.1/' xmlns:ns1='http://schemas.openxmlformats.org/package/2006/metadata/core-properties' " w:xpath="/ns1:coreProperties[1]/ns1:category[1]" w:storeItemID="{6C3C8BC8-F283-45AE-878A-BAB7291924A1}"/>
             <w:text/>
           </w:sdtPr>
+          <w:sdtEndPr/>
           <w:sdtContent>
             <w:p>
               <w:pPr>
@@ -193,6 +195,7 @@
             <w:dataBinding w:prefixMappings="xmlns:ns0='http://schemas.openxmlformats.org/package/2006/metadata/core-properties' xmlns:ns1='http://purl.org/dc/elements/1.1/'" w:xpath="/ns0:coreProperties[1]/ns1:subject[1]" w:storeItemID="{6C3C8BC8-F283-45AE-878A-BAB7291924A1}"/>
             <w:text/>
           </w:sdtPr>
+          <w:sdtEndPr/>
           <w:sdtContent>
             <w:p>
               <w:pPr>
@@ -238,6 +241,7 @@
             <w:dataBinding w:prefixMappings="xmlns:ns0='http://schemas.openxmlformats.org/officeDocument/2006/extended-properties' " w:xpath="/ns0:Properties[1]/ns0:Company[1]" w:storeItemID="{6668398D-A668-4E3E-A5EB-62B293D839F1}"/>
             <w:text/>
           </w:sdtPr>
+          <w:sdtEndPr/>
           <w:sdtContent>
             <w:p>
               <w:pPr>
@@ -272,6 +276,7 @@
             <w:dataBinding w:prefixMappings="xmlns:ns0='http://schemas.openxmlformats.org/package/2006/metadata/core-properties' xmlns:ns1='http://purl.org/dc/elements/1.1/'" w:xpath="/ns0:coreProperties[1]/ns1:creator[1]" w:storeItemID="{6C3C8BC8-F283-45AE-878A-BAB7291924A1}"/>
             <w:text/>
           </w:sdtPr>
+          <w:sdtEndPr/>
           <w:sdtContent>
             <w:p>
               <w:pPr>
@@ -323,7 +328,7 @@
                         <a:blip r:embed="rId9" cstate="print">
                           <a:extLst>
                             <a:ext uri="{28A0092B-C50C-407E-A947-70E740481C1C}">
-                              <a14:useLocalDpi xmlns:a14="http://schemas.microsoft.com/office/drawing/2010/main" xmlns:wps="http://schemas.microsoft.com/office/word/2010/wordprocessingShape" xmlns:wpi="http://schemas.microsoft.com/office/word/2010/wordprocessingInk" xmlns:wpg="http://schemas.microsoft.com/office/word/2010/wordprocessingGroup" xmlns:w15="http://schemas.microsoft.com/office/word/2012/wordml" xmlns:w14="http://schemas.microsoft.com/office/word/2010/wordml" xmlns:w="http://schemas.openxmlformats.org/wordprocessingml/2006/main" xmlns:w10="urn:schemas-microsoft-com:office:word" xmlns:wp14="http://schemas.microsoft.com/office/word/2010/wordprocessingDrawing" xmlns:v="urn:schemas-microsoft-com:vml" xmlns:o="urn:schemas-microsoft-com:office:office" xmlns:mc="http://schemas.openxmlformats.org/markup-compatibility/2006" xmlns:wpc="http://schemas.microsoft.com/office/word/2010/wordprocessingCanvas" xmlns="" val="0"/>
+                              <a14:useLocalDpi xmlns:a14="http://schemas.microsoft.com/office/drawing/2010/main" val="0"/>
                             </a:ext>
                           </a:extLst>
                         </a:blip>
@@ -522,7 +527,7 @@
                     <a:blip r:embed="rId9" cstate="print">
                       <a:extLst>
                         <a:ext uri="{28A0092B-C50C-407E-A947-70E740481C1C}">
-                          <a14:useLocalDpi xmlns:a14="http://schemas.microsoft.com/office/drawing/2010/main" xmlns:wps="http://schemas.microsoft.com/office/word/2010/wordprocessingShape" xmlns:wpi="http://schemas.microsoft.com/office/word/2010/wordprocessingInk" xmlns:wpg="http://schemas.microsoft.com/office/word/2010/wordprocessingGroup" xmlns:w15="http://schemas.microsoft.com/office/word/2012/wordml" xmlns:w14="http://schemas.microsoft.com/office/word/2010/wordml" xmlns:w="http://schemas.openxmlformats.org/wordprocessingml/2006/main" xmlns:w10="urn:schemas-microsoft-com:office:word" xmlns:wp14="http://schemas.microsoft.com/office/word/2010/wordprocessingDrawing" xmlns:v="urn:schemas-microsoft-com:vml" xmlns:o="urn:schemas-microsoft-com:office:office" xmlns:mc="http://schemas.openxmlformats.org/markup-compatibility/2006" xmlns:wpc="http://schemas.microsoft.com/office/word/2010/wordprocessingCanvas" xmlns="" val="0"/>
+                          <a14:useLocalDpi xmlns:a14="http://schemas.microsoft.com/office/drawing/2010/main" val="0"/>
                         </a:ext>
                       </a:extLst>
                     </a:blip>
@@ -580,6 +585,7 @@
           <w:docPartUnique/>
         </w:docPartObj>
       </w:sdtPr>
+      <w:sdtEndPr/>
       <w:sdtContent>
         <w:p>
           <w:pPr>
@@ -1198,6 +1204,7 @@
         <w:dataBinding w:prefixMappings="xmlns:ns0='http://purl.org/dc/elements/1.1/' xmlns:ns1='http://schemas.openxmlformats.org/package/2006/metadata/core-properties' " w:xpath="/ns1:coreProperties[1]/ns0:title[1]" w:storeItemID="{6C3C8BC8-F283-45AE-878A-BAB7291924A1}"/>
         <w:text/>
       </w:sdtPr>
+      <w:sdtEndPr/>
       <w:sdtContent>
         <w:p>
           <w:pPr>
@@ -1322,9 +1329,9 @@
     </w:p>
     <w:tbl>
       <w:tblPr>
-        <w:tblStyle w:val="GridTable1LightAccent5"/>
+        <w:tblStyle w:val="Tabladecuadrcula1clara-nfasis51"/>
         <w:tblW w:w="0" w:type="auto"/>
-        <w:tblLook w:val="04A0"/>
+        <w:tblLook w:val="04A0" w:firstRow="1" w:lastRow="0" w:firstColumn="1" w:lastColumn="0" w:noHBand="0" w:noVBand="1"/>
       </w:tblPr>
       <w:tblGrid>
         <w:gridCol w:w="2802"/>
@@ -1332,11 +1339,11 @@
       </w:tblGrid>
       <w:tr>
         <w:trPr>
-          <w:cnfStyle w:val="100000000000"/>
+          <w:cnfStyle w:val="100000000000" w:firstRow="1" w:lastRow="0" w:firstColumn="0" w:lastColumn="0" w:oddVBand="0" w:evenVBand="0" w:oddHBand="0" w:evenHBand="0" w:firstRowFirstColumn="0" w:firstRowLastColumn="0" w:lastRowFirstColumn="0" w:lastRowLastColumn="0"/>
         </w:trPr>
         <w:tc>
           <w:tcPr>
-            <w:cnfStyle w:val="001000000000"/>
+            <w:cnfStyle w:val="001000000000" w:firstRow="0" w:lastRow="0" w:firstColumn="1" w:lastColumn="0" w:oddVBand="0" w:evenVBand="0" w:oddHBand="0" w:evenHBand="0" w:firstRowFirstColumn="0" w:firstRowLastColumn="0" w:lastRowFirstColumn="0" w:lastRowLastColumn="0"/>
             <w:tcW w:w="2802" w:type="dxa"/>
           </w:tcPr>
           <w:p>
@@ -1357,7 +1364,7 @@
             <w:pPr>
               <w:pStyle w:val="PSI-Normal"/>
               <w:ind w:left="0" w:firstLine="0"/>
-              <w:cnfStyle w:val="100000000000"/>
+              <w:cnfStyle w:val="100000000000" w:firstRow="1" w:lastRow="0" w:firstColumn="0" w:lastColumn="0" w:oddVBand="0" w:evenVBand="0" w:oddHBand="0" w:evenHBand="0" w:firstRowFirstColumn="0" w:firstRowLastColumn="0" w:lastRowFirstColumn="0" w:lastRowLastColumn="0"/>
             </w:pPr>
             <w:r>
               <w:t>Descripción de tarea</w:t>
@@ -1368,7 +1375,7 @@
       <w:tr>
         <w:tc>
           <w:tcPr>
-            <w:cnfStyle w:val="001000000000"/>
+            <w:cnfStyle w:val="001000000000" w:firstRow="0" w:lastRow="0" w:firstColumn="1" w:lastColumn="0" w:oddVBand="0" w:evenVBand="0" w:oddHBand="0" w:evenHBand="0" w:firstRowFirstColumn="0" w:firstRowLastColumn="0" w:lastRowFirstColumn="0" w:lastRowLastColumn="0"/>
             <w:tcW w:w="2802" w:type="dxa"/>
             <w:vMerge w:val="restart"/>
           </w:tcPr>
@@ -1390,7 +1397,7 @@
             <w:pPr>
               <w:pStyle w:val="PSI-Normal"/>
               <w:ind w:left="0" w:firstLine="0"/>
-              <w:cnfStyle w:val="000000000000"/>
+              <w:cnfStyle w:val="000000000000" w:firstRow="0" w:lastRow="0" w:firstColumn="0" w:lastColumn="0" w:oddVBand="0" w:evenVBand="0" w:oddHBand="0" w:evenHBand="0" w:firstRowFirstColumn="0" w:firstRowLastColumn="0" w:lastRowFirstColumn="0" w:lastRowLastColumn="0"/>
             </w:pPr>
             <w:r>
               <w:t>Elaboración y conclusión de este documento</w:t>
@@ -1401,7 +1408,7 @@
       <w:tr>
         <w:tc>
           <w:tcPr>
-            <w:cnfStyle w:val="001000000000"/>
+            <w:cnfStyle w:val="001000000000" w:firstRow="0" w:lastRow="0" w:firstColumn="1" w:lastColumn="0" w:oddVBand="0" w:evenVBand="0" w:oddHBand="0" w:evenHBand="0" w:firstRowFirstColumn="0" w:firstRowLastColumn="0" w:lastRowFirstColumn="0" w:lastRowLastColumn="0"/>
             <w:tcW w:w="2802" w:type="dxa"/>
             <w:vMerge/>
           </w:tcPr>
@@ -1420,7 +1427,7 @@
             <w:pPr>
               <w:pStyle w:val="PSI-Normal"/>
               <w:ind w:left="0" w:firstLine="0"/>
-              <w:cnfStyle w:val="000000000000"/>
+              <w:cnfStyle w:val="000000000000" w:firstRow="0" w:lastRow="0" w:firstColumn="0" w:lastColumn="0" w:oddVBand="0" w:evenVBand="0" w:oddHBand="0" w:evenHBand="0" w:firstRowFirstColumn="0" w:firstRowLastColumn="0" w:lastRowFirstColumn="0" w:lastRowLastColumn="0"/>
             </w:pPr>
             <w:r>
               <w:t>Elaborar estimación</w:t>
@@ -1434,7 +1441,7 @@
         </w:trPr>
         <w:tc>
           <w:tcPr>
-            <w:cnfStyle w:val="001000000000"/>
+            <w:cnfStyle w:val="001000000000" w:firstRow="0" w:lastRow="0" w:firstColumn="1" w:lastColumn="0" w:oddVBand="0" w:evenVBand="0" w:oddHBand="0" w:evenHBand="0" w:firstRowFirstColumn="0" w:firstRowLastColumn="0" w:lastRowFirstColumn="0" w:lastRowLastColumn="0"/>
             <w:tcW w:w="2802" w:type="dxa"/>
             <w:vMerge/>
           </w:tcPr>
@@ -1453,7 +1460,7 @@
             <w:pPr>
               <w:pStyle w:val="PSI-Normal"/>
               <w:ind w:left="0" w:firstLine="0"/>
-              <w:cnfStyle w:val="000000000000"/>
+              <w:cnfStyle w:val="000000000000" w:firstRow="0" w:lastRow="0" w:firstColumn="0" w:lastColumn="0" w:oddVBand="0" w:evenVBand="0" w:oddHBand="0" w:evenHBand="0" w:firstRowFirstColumn="0" w:firstRowLastColumn="0" w:lastRowFirstColumn="0" w:lastRowLastColumn="0"/>
             </w:pPr>
             <w:r>
               <w:t>Colaborar con diseño de Informe gerencial</w:t>
@@ -1464,7 +1471,7 @@
       <w:tr>
         <w:tc>
           <w:tcPr>
-            <w:cnfStyle w:val="001000000000"/>
+            <w:cnfStyle w:val="001000000000" w:firstRow="0" w:lastRow="0" w:firstColumn="1" w:lastColumn="0" w:oddVBand="0" w:evenVBand="0" w:oddHBand="0" w:evenHBand="0" w:firstRowFirstColumn="0" w:firstRowLastColumn="0" w:lastRowFirstColumn="0" w:lastRowLastColumn="0"/>
             <w:tcW w:w="2802" w:type="dxa"/>
             <w:vMerge/>
           </w:tcPr>
@@ -1483,7 +1490,7 @@
             <w:pPr>
               <w:pStyle w:val="PSI-Normal"/>
               <w:ind w:left="0" w:firstLine="0"/>
-              <w:cnfStyle w:val="000000000000"/>
+              <w:cnfStyle w:val="000000000000" w:firstRow="0" w:lastRow="0" w:firstColumn="0" w:lastColumn="0" w:oddVBand="0" w:evenVBand="0" w:oddHBand="0" w:evenHBand="0" w:firstRowFirstColumn="0" w:firstRowLastColumn="0" w:lastRowFirstColumn="0" w:lastRowLastColumn="0"/>
             </w:pPr>
             <w:r>
               <w:t xml:space="preserve">Comenzar capacitación sobre </w:t>
@@ -1502,15 +1509,7 @@
             </w:r>
             <w:proofErr w:type="spellEnd"/>
             <w:r>
-              <w:t xml:space="preserve">. La idea es al menos poder crear una aplicación funcional en </w:t>
-            </w:r>
-            <w:proofErr w:type="spellStart"/>
-            <w:r>
-              <w:t>Android</w:t>
-            </w:r>
-            <w:proofErr w:type="spellEnd"/>
-            <w:r>
-              <w:t xml:space="preserve"> que se conecte a la BD para esta etapa.</w:t>
+              <w:t>. La idea es al menos poder crear una aplicación funcional en Android que se conecte a la BD para esta etapa.</w:t>
             </w:r>
           </w:p>
         </w:tc>
@@ -1518,7 +1517,7 @@
       <w:tr>
         <w:tc>
           <w:tcPr>
-            <w:cnfStyle w:val="001000000000"/>
+            <w:cnfStyle w:val="001000000000" w:firstRow="0" w:lastRow="0" w:firstColumn="1" w:lastColumn="0" w:oddVBand="0" w:evenVBand="0" w:oddHBand="0" w:evenHBand="0" w:firstRowFirstColumn="0" w:firstRowLastColumn="0" w:lastRowFirstColumn="0" w:lastRowLastColumn="0"/>
             <w:tcW w:w="2802" w:type="dxa"/>
             <w:vMerge/>
           </w:tcPr>
@@ -1537,7 +1536,7 @@
             <w:pPr>
               <w:pStyle w:val="PSI-Normal"/>
               <w:ind w:left="0" w:firstLine="0"/>
-              <w:cnfStyle w:val="000000000000"/>
+              <w:cnfStyle w:val="000000000000" w:firstRow="0" w:lastRow="0" w:firstColumn="0" w:lastColumn="0" w:oddVBand="0" w:evenVBand="0" w:oddHBand="0" w:evenHBand="0" w:firstRowFirstColumn="0" w:firstRowLastColumn="0" w:lastRowFirstColumn="0" w:lastRowLastColumn="0"/>
             </w:pPr>
             <w:r>
               <w:t xml:space="preserve">Agregar botón para poder regresar al Panel Principal en </w:t>
@@ -1554,7 +1553,7 @@
       <w:tr>
         <w:tc>
           <w:tcPr>
-            <w:cnfStyle w:val="001000000000"/>
+            <w:cnfStyle w:val="001000000000" w:firstRow="0" w:lastRow="0" w:firstColumn="1" w:lastColumn="0" w:oddVBand="0" w:evenVBand="0" w:oddHBand="0" w:evenHBand="0" w:firstRowFirstColumn="0" w:firstRowLastColumn="0" w:lastRowFirstColumn="0" w:lastRowLastColumn="0"/>
             <w:tcW w:w="2802" w:type="dxa"/>
             <w:vMerge w:val="restart"/>
           </w:tcPr>
@@ -1576,7 +1575,7 @@
             <w:pPr>
               <w:pStyle w:val="PSI-Normal"/>
               <w:ind w:left="0" w:firstLine="0"/>
-              <w:cnfStyle w:val="000000000000"/>
+              <w:cnfStyle w:val="000000000000" w:firstRow="0" w:lastRow="0" w:firstColumn="0" w:lastColumn="0" w:oddVBand="0" w:evenVBand="0" w:oddHBand="0" w:evenHBand="0" w:firstRowFirstColumn="0" w:firstRowLastColumn="0" w:lastRowFirstColumn="0" w:lastRowLastColumn="0"/>
             </w:pPr>
             <w:r>
               <w:t>Elaboración de Especificación de CU informe gerencial</w:t>
@@ -1587,7 +1586,7 @@
       <w:tr>
         <w:tc>
           <w:tcPr>
-            <w:cnfStyle w:val="001000000000"/>
+            <w:cnfStyle w:val="001000000000" w:firstRow="0" w:lastRow="0" w:firstColumn="1" w:lastColumn="0" w:oddVBand="0" w:evenVBand="0" w:oddHBand="0" w:evenHBand="0" w:firstRowFirstColumn="0" w:firstRowLastColumn="0" w:lastRowFirstColumn="0" w:lastRowLastColumn="0"/>
             <w:tcW w:w="2802" w:type="dxa"/>
             <w:vMerge/>
           </w:tcPr>
@@ -1606,7 +1605,7 @@
             <w:pPr>
               <w:pStyle w:val="PSI-Normal"/>
               <w:ind w:left="0" w:firstLine="0"/>
-              <w:cnfStyle w:val="000000000000"/>
+              <w:cnfStyle w:val="000000000000" w:firstRow="0" w:lastRow="0" w:firstColumn="0" w:lastColumn="0" w:oddVBand="0" w:evenVBand="0" w:oddHBand="0" w:evenHBand="0" w:firstRowFirstColumn="0" w:firstRowLastColumn="0" w:lastRowFirstColumn="0" w:lastRowLastColumn="0"/>
             </w:pPr>
             <w:r>
               <w:t>Implementación del CU informe gerencial</w:t>
@@ -1617,7 +1616,7 @@
       <w:tr>
         <w:tc>
           <w:tcPr>
-            <w:cnfStyle w:val="001000000000"/>
+            <w:cnfStyle w:val="001000000000" w:firstRow="0" w:lastRow="0" w:firstColumn="1" w:lastColumn="0" w:oddVBand="0" w:evenVBand="0" w:oddHBand="0" w:evenHBand="0" w:firstRowFirstColumn="0" w:firstRowLastColumn="0" w:lastRowFirstColumn="0" w:lastRowLastColumn="0"/>
             <w:tcW w:w="2802" w:type="dxa"/>
             <w:vMerge/>
           </w:tcPr>
@@ -1636,7 +1635,7 @@
             <w:pPr>
               <w:pStyle w:val="PSI-Normal"/>
               <w:ind w:left="0" w:firstLine="0"/>
-              <w:cnfStyle w:val="000000000000"/>
+              <w:cnfStyle w:val="000000000000" w:firstRow="0" w:lastRow="0" w:firstColumn="0" w:lastColumn="0" w:oddVBand="0" w:evenVBand="0" w:oddHBand="0" w:evenHBand="0" w:firstRowFirstColumn="0" w:firstRowLastColumn="0" w:lastRowFirstColumn="0" w:lastRowLastColumn="0"/>
             </w:pPr>
             <w:r>
               <w:t>Corregir botón en pantalla Subir Plan</w:t>
@@ -1647,7 +1646,7 @@
       <w:tr>
         <w:tc>
           <w:tcPr>
-            <w:cnfStyle w:val="001000000000"/>
+            <w:cnfStyle w:val="001000000000" w:firstRow="0" w:lastRow="0" w:firstColumn="1" w:lastColumn="0" w:oddVBand="0" w:evenVBand="0" w:oddHBand="0" w:evenHBand="0" w:firstRowFirstColumn="0" w:firstRowLastColumn="0" w:lastRowFirstColumn="0" w:lastRowLastColumn="0"/>
             <w:tcW w:w="2802" w:type="dxa"/>
             <w:vMerge/>
           </w:tcPr>
@@ -1666,7 +1665,7 @@
             <w:pPr>
               <w:pStyle w:val="PSI-Normal"/>
               <w:ind w:left="0" w:firstLine="0"/>
-              <w:cnfStyle w:val="000000000000"/>
+              <w:cnfStyle w:val="000000000000" w:firstRow="0" w:lastRow="0" w:firstColumn="0" w:lastColumn="0" w:oddVBand="0" w:evenVBand="0" w:oddHBand="0" w:evenHBand="0" w:firstRowFirstColumn="0" w:firstRowLastColumn="0" w:lastRowFirstColumn="0" w:lastRowLastColumn="0"/>
             </w:pPr>
             <w:r>
               <w:t>Modificar la pantalla Planes</w:t>
@@ -1677,7 +1676,7 @@
       <w:tr>
         <w:tc>
           <w:tcPr>
-            <w:cnfStyle w:val="001000000000"/>
+            <w:cnfStyle w:val="001000000000" w:firstRow="0" w:lastRow="0" w:firstColumn="1" w:lastColumn="0" w:oddVBand="0" w:evenVBand="0" w:oddHBand="0" w:evenHBand="0" w:firstRowFirstColumn="0" w:firstRowLastColumn="0" w:lastRowFirstColumn="0" w:lastRowLastColumn="0"/>
             <w:tcW w:w="2802" w:type="dxa"/>
             <w:vMerge w:val="restart"/>
           </w:tcPr>
@@ -1699,7 +1698,7 @@
             <w:pPr>
               <w:pStyle w:val="PSI-Normal"/>
               <w:ind w:left="0" w:firstLine="0"/>
-              <w:cnfStyle w:val="000000000000"/>
+              <w:cnfStyle w:val="000000000000" w:firstRow="0" w:lastRow="0" w:firstColumn="0" w:lastColumn="0" w:oddVBand="0" w:evenVBand="0" w:oddHBand="0" w:evenHBand="0" w:firstRowFirstColumn="0" w:firstRowLastColumn="0" w:lastRowFirstColumn="0" w:lastRowLastColumn="0"/>
             </w:pPr>
             <w:r>
               <w:t xml:space="preserve">Pruebas iniciales de CU Ver vigencia de programas </w:t>
@@ -1710,7 +1709,7 @@
       <w:tr>
         <w:tc>
           <w:tcPr>
-            <w:cnfStyle w:val="001000000000"/>
+            <w:cnfStyle w:val="001000000000" w:firstRow="0" w:lastRow="0" w:firstColumn="1" w:lastColumn="0" w:oddVBand="0" w:evenVBand="0" w:oddHBand="0" w:evenHBand="0" w:firstRowFirstColumn="0" w:firstRowLastColumn="0" w:lastRowFirstColumn="0" w:lastRowLastColumn="0"/>
             <w:tcW w:w="2802" w:type="dxa"/>
             <w:vMerge/>
           </w:tcPr>
@@ -1729,7 +1728,7 @@
             <w:pPr>
               <w:pStyle w:val="PSI-Normal"/>
               <w:ind w:left="0" w:firstLine="0"/>
-              <w:cnfStyle w:val="000000000000"/>
+              <w:cnfStyle w:val="000000000000" w:firstRow="0" w:lastRow="0" w:firstColumn="0" w:lastColumn="0" w:oddVBand="0" w:evenVBand="0" w:oddHBand="0" w:evenHBand="0" w:firstRowFirstColumn="0" w:firstRowLastColumn="0" w:lastRowFirstColumn="0" w:lastRowLastColumn="0"/>
             </w:pPr>
             <w:r>
               <w:t>Avanzar con el manual de usuario</w:t>
@@ -1740,7 +1739,7 @@
       <w:tr>
         <w:tc>
           <w:tcPr>
-            <w:cnfStyle w:val="001000000000"/>
+            <w:cnfStyle w:val="001000000000" w:firstRow="0" w:lastRow="0" w:firstColumn="1" w:lastColumn="0" w:oddVBand="0" w:evenVBand="0" w:oddHBand="0" w:evenHBand="0" w:firstRowFirstColumn="0" w:firstRowLastColumn="0" w:lastRowFirstColumn="0" w:lastRowLastColumn="0"/>
             <w:tcW w:w="2802" w:type="dxa"/>
             <w:vMerge/>
           </w:tcPr>
@@ -1759,7 +1758,7 @@
             <w:pPr>
               <w:pStyle w:val="PSI-Normal"/>
               <w:ind w:left="0" w:firstLine="0"/>
-              <w:cnfStyle w:val="000000000000"/>
+              <w:cnfStyle w:val="000000000000" w:firstRow="0" w:lastRow="0" w:firstColumn="0" w:lastColumn="0" w:oddVBand="0" w:evenVBand="0" w:oddHBand="0" w:evenHBand="0" w:firstRowFirstColumn="0" w:firstRowLastColumn="0" w:lastRowFirstColumn="0" w:lastRowLastColumn="0"/>
             </w:pPr>
             <w:r>
               <w:t>Revisión completa del sistema con cada actor para detectar que falta agregar, corregir o integrar.</w:t>
@@ -1770,7 +1769,7 @@
       <w:tr>
         <w:tc>
           <w:tcPr>
-            <w:cnfStyle w:val="001000000000"/>
+            <w:cnfStyle w:val="001000000000" w:firstRow="0" w:lastRow="0" w:firstColumn="1" w:lastColumn="0" w:oddVBand="0" w:evenVBand="0" w:oddHBand="0" w:evenHBand="0" w:firstRowFirstColumn="0" w:firstRowLastColumn="0" w:lastRowFirstColumn="0" w:lastRowLastColumn="0"/>
             <w:tcW w:w="2802" w:type="dxa"/>
             <w:vMerge/>
           </w:tcPr>
@@ -1789,26 +1788,10 @@
             <w:pPr>
               <w:pStyle w:val="PSI-Normal"/>
               <w:ind w:left="0" w:firstLine="0"/>
-              <w:cnfStyle w:val="000000000000"/>
+              <w:cnfStyle w:val="000000000000" w:firstRow="0" w:lastRow="0" w:firstColumn="0" w:lastColumn="0" w:oddVBand="0" w:evenVBand="0" w:oddHBand="0" w:evenHBand="0" w:firstRowFirstColumn="0" w:firstRowLastColumn="0" w:lastRowFirstColumn="0" w:lastRowLastColumn="0"/>
             </w:pPr>
             <w:r>
-              <w:t xml:space="preserve">Corregir </w:t>
-            </w:r>
-            <w:proofErr w:type="spellStart"/>
-            <w:r>
-              <w:t>subflujo</w:t>
-            </w:r>
-            <w:proofErr w:type="spellEnd"/>
-            <w:r>
-              <w:t xml:space="preserve"> de gestión de </w:t>
-            </w:r>
-            <w:proofErr w:type="spellStart"/>
-            <w:r>
-              <w:t>correlatividades</w:t>
-            </w:r>
-            <w:proofErr w:type="spellEnd"/>
-            <w:r>
-              <w:t xml:space="preserve"> (considerando los cambios en la BD).</w:t>
+              <w:t>Corregir subflujo de gestión de correlatividades (considerando los cambios en la BD).</w:t>
             </w:r>
             <w:r>
               <w:t xml:space="preserve"> </w:t>
@@ -1819,7 +1802,7 @@
       <w:tr>
         <w:tc>
           <w:tcPr>
-            <w:cnfStyle w:val="001000000000"/>
+            <w:cnfStyle w:val="001000000000" w:firstRow="0" w:lastRow="0" w:firstColumn="1" w:lastColumn="0" w:oddVBand="0" w:evenVBand="0" w:oddHBand="0" w:evenHBand="0" w:firstRowFirstColumn="0" w:firstRowLastColumn="0" w:lastRowFirstColumn="0" w:lastRowLastColumn="0"/>
             <w:tcW w:w="2802" w:type="dxa"/>
             <w:tcBorders>
               <w:top w:val="nil"/>
@@ -1840,7 +1823,7 @@
             <w:pPr>
               <w:pStyle w:val="PSI-Normal"/>
               <w:ind w:left="0" w:firstLine="0"/>
-              <w:cnfStyle w:val="000000000000"/>
+              <w:cnfStyle w:val="000000000000" w:firstRow="0" w:lastRow="0" w:firstColumn="0" w:lastColumn="0" w:oddVBand="0" w:evenVBand="0" w:oddHBand="0" w:evenHBand="0" w:firstRowFirstColumn="0" w:firstRowLastColumn="0" w:lastRowFirstColumn="0" w:lastRowLastColumn="0"/>
             </w:pPr>
             <w:r>
               <w:t>Elaborar Casos de Prueba para el Caso de Uso Enviar Notificación.</w:t>
@@ -1871,8 +1854,6 @@
       <w:r>
         <w:t>decimoquinta</w:t>
       </w:r>
-      <w:bookmarkStart w:id="10" w:name="_GoBack"/>
-      <w:bookmarkEnd w:id="10"/>
       <w:r>
         <w:t xml:space="preserve"> </w:t>
       </w:r>
@@ -1898,12 +1879,12 @@
       <w:pPr>
         <w:pStyle w:val="PSI-Ttulo1"/>
       </w:pPr>
-      <w:bookmarkStart w:id="11" w:name="_Toc43151736"/>
+      <w:bookmarkStart w:id="10" w:name="_Toc43151736"/>
       <w:r>
         <w:lastRenderedPageBreak/>
         <w:t>Recursos</w:t>
       </w:r>
-      <w:bookmarkEnd w:id="11"/>
+      <w:bookmarkEnd w:id="10"/>
     </w:p>
     <w:p>
       <w:pPr>
@@ -1954,7 +1935,7 @@
       <w:pPr>
         <w:pStyle w:val="PSI-Ttulo1"/>
       </w:pPr>
-      <w:bookmarkStart w:id="12" w:name="_Toc43151737"/>
+      <w:bookmarkStart w:id="11" w:name="_Toc43151737"/>
       <w:r>
         <w:t>Evaluación</w:t>
       </w:r>
@@ -1975,17 +1956,17 @@
       <w:r>
         <w:t>/2020</w:t>
       </w:r>
-      <w:bookmarkEnd w:id="12"/>
+      <w:bookmarkEnd w:id="11"/>
     </w:p>
     <w:p>
       <w:pPr>
         <w:pStyle w:val="PSI-Ttulo1"/>
       </w:pPr>
-      <w:bookmarkStart w:id="13" w:name="_Toc43151738"/>
+      <w:bookmarkStart w:id="12" w:name="_Toc43151738"/>
       <w:r>
         <w:t>Conclusión</w:t>
       </w:r>
-      <w:bookmarkEnd w:id="13"/>
+      <w:bookmarkEnd w:id="12"/>
     </w:p>
     <w:p>
       <w:pPr>
@@ -1998,8 +1979,63 @@
         <w:t xml:space="preserve"> se han cumplido todas las tareas excepto:</w:t>
       </w:r>
     </w:p>
-    <w:p/>
     <w:p>
+      <w:pPr>
+        <w:pStyle w:val="PSI-Normal"/>
+        <w:numPr>
+          <w:ilvl w:val="0"/>
+          <w:numId w:val="34"/>
+        </w:numPr>
+      </w:pPr>
+      <w:r>
+        <w:t xml:space="preserve">Estimación </w:t>
+      </w:r>
+      <w:r>
+        <w:sym w:font="Wingdings" w:char="F0E0"/>
+      </w:r>
+      <w:r>
+        <w:t xml:space="preserve"> se realizará en la próxima iteración ya que no tenía sentido considerando los cambios aplicados en el sistema y la reapertura de CU que se encontraban cerrados en el medio de la iteración actual.</w:t>
+      </w:r>
+    </w:p>
+    <w:p>
+      <w:pPr>
+        <w:pStyle w:val="PSI-Normal"/>
+        <w:numPr>
+          <w:ilvl w:val="0"/>
+          <w:numId w:val="34"/>
+        </w:numPr>
+      </w:pPr>
+      <w:r>
+        <w:t xml:space="preserve">Especificación de CU Informe Gerencial </w:t>
+      </w:r>
+      <w:r>
+        <w:sym w:font="Wingdings" w:char="F0E0"/>
+      </w:r>
+      <w:r>
+        <w:t xml:space="preserve"> Se tiene el diseño informal pero no la especificación de CU detallada.</w:t>
+      </w:r>
+    </w:p>
+    <w:p>
+      <w:pPr>
+        <w:pStyle w:val="PSI-Normal"/>
+        <w:numPr>
+          <w:ilvl w:val="0"/>
+          <w:numId w:val="34"/>
+        </w:numPr>
+      </w:pPr>
+      <w:r>
+        <w:t xml:space="preserve">Implementación de Informe Gerencial </w:t>
+      </w:r>
+      <w:r>
+        <w:sym w:font="Wingdings" w:char="F0E0"/>
+      </w:r>
+      <w:r>
+        <w:t xml:space="preserve"> Se podría decir que está al 50%. Se tiene un prototipo muy avanzado y funcional.</w:t>
+      </w:r>
+    </w:p>
+    <w:p>
+      <w:bookmarkStart w:id="13" w:name="_GoBack"/>
+      <w:bookmarkEnd w:id="13"/>
       <w:r>
         <w:t>El resto de las tareas se han completado exitosamente.</w:t>
       </w:r>
@@ -2024,7 +2060,7 @@
 </file>
 
 <file path=word/endnotes.xml><?xml version="1.0" encoding="utf-8"?>
-<w:endnotes xmlns:ve="http://schemas.openxmlformats.org/markup-compatibility/2006" xmlns:o="urn:schemas-microsoft-com:office:office" xmlns:r="http://schemas.openxmlformats.org/officeDocument/2006/relationships" xmlns:m="http://schemas.openxmlformats.org/officeDocument/2006/math" xmlns:v="urn:schemas-microsoft-com:vml" xmlns:wp="http://schemas.openxmlformats.org/drawingml/2006/wordprocessingDrawing" xmlns:w10="urn:schemas-microsoft-com:office:word" xmlns:w="http://schemas.openxmlformats.org/wordprocessingml/2006/main" xmlns:wne="http://schemas.microsoft.com/office/word/2006/wordml">
+<w:endnotes xmlns:wpc="http://schemas.microsoft.com/office/word/2010/wordprocessingCanvas" xmlns:mc="http://schemas.openxmlformats.org/markup-compatibility/2006" xmlns:o="urn:schemas-microsoft-com:office:office" xmlns:r="http://schemas.openxmlformats.org/officeDocument/2006/relationships" xmlns:m="http://schemas.openxmlformats.org/officeDocument/2006/math" xmlns:v="urn:schemas-microsoft-com:vml" xmlns:wp14="http://schemas.microsoft.com/office/word/2010/wordprocessingDrawing" xmlns:wp="http://schemas.openxmlformats.org/drawingml/2006/wordprocessingDrawing" xmlns:w10="urn:schemas-microsoft-com:office:word" xmlns:w="http://schemas.openxmlformats.org/wordprocessingml/2006/main" xmlns:w14="http://schemas.microsoft.com/office/word/2010/wordml" xmlns:w15="http://schemas.microsoft.com/office/word/2012/wordml" xmlns:wpg="http://schemas.microsoft.com/office/word/2010/wordprocessingGroup" xmlns:wpi="http://schemas.microsoft.com/office/word/2010/wordprocessingInk" xmlns:wne="http://schemas.microsoft.com/office/word/2006/wordml" xmlns:wps="http://schemas.microsoft.com/office/word/2010/wordprocessingShape" mc:Ignorable="w14 w15 wp14">
   <w:endnote w:type="separator" w:id="-1">
     <w:p>
       <w:pPr>
@@ -2051,7 +2087,7 @@
 </file>
 
 <file path=word/footer1.xml><?xml version="1.0" encoding="utf-8"?>
-<w:ftr xmlns:ve="http://schemas.openxmlformats.org/markup-compatibility/2006" xmlns:o="urn:schemas-microsoft-com:office:office" xmlns:r="http://schemas.openxmlformats.org/officeDocument/2006/relationships" xmlns:m="http://schemas.openxmlformats.org/officeDocument/2006/math" xmlns:v="urn:schemas-microsoft-com:vml" xmlns:wp="http://schemas.openxmlformats.org/drawingml/2006/wordprocessingDrawing" xmlns:w10="urn:schemas-microsoft-com:office:word" xmlns:w="http://schemas.openxmlformats.org/wordprocessingml/2006/main" xmlns:wne="http://schemas.microsoft.com/office/word/2006/wordml">
+<w:ftr xmlns:wpc="http://schemas.microsoft.com/office/word/2010/wordprocessingCanvas" xmlns:mc="http://schemas.openxmlformats.org/markup-compatibility/2006" xmlns:o="urn:schemas-microsoft-com:office:office" xmlns:r="http://schemas.openxmlformats.org/officeDocument/2006/relationships" xmlns:m="http://schemas.openxmlformats.org/officeDocument/2006/math" xmlns:v="urn:schemas-microsoft-com:vml" xmlns:wp14="http://schemas.microsoft.com/office/word/2010/wordprocessingDrawing" xmlns:wp="http://schemas.openxmlformats.org/drawingml/2006/wordprocessingDrawing" xmlns:w10="urn:schemas-microsoft-com:office:word" xmlns:w="http://schemas.openxmlformats.org/wordprocessingml/2006/main" xmlns:w14="http://schemas.microsoft.com/office/word/2010/wordml" xmlns:w15="http://schemas.microsoft.com/office/word/2012/wordml" xmlns:wpg="http://schemas.microsoft.com/office/word/2010/wordprocessingGroup" xmlns:wpi="http://schemas.microsoft.com/office/word/2010/wordprocessingInk" xmlns:wne="http://schemas.microsoft.com/office/word/2006/wordml" xmlns:wps="http://schemas.microsoft.com/office/word/2010/wordprocessingShape" mc:Ignorable="w14 w15 wp14">
   <w:p>
     <w:pPr>
       <w:tabs>
@@ -2065,6 +2101,7 @@
         <w:dataBinding w:prefixMappings="xmlns:ns0='http://schemas.openxmlformats.org/officeDocument/2006/extended-properties' " w:xpath="/ns0:Properties[1]/ns0:Company[1]" w:storeItemID="{6668398D-A668-4E3E-A5EB-62B293D839F1}"/>
         <w:text/>
       </w:sdtPr>
+      <w:sdtEndPr/>
       <w:sdtContent>
         <w:r>
           <w:rPr>
@@ -2118,6 +2155,7 @@
           <w:docPartUnique/>
         </w:docPartObj>
       </w:sdtPr>
+      <w:sdtEndPr/>
       <w:sdtContent>
         <w:r>
           <w:tab/>
@@ -2163,7 +2201,7 @@
             <w:rFonts w:asciiTheme="majorHAnsi" w:hAnsiTheme="majorHAnsi" w:cstheme="majorHAnsi"/>
             <w:noProof/>
           </w:rPr>
-          <w:t>5</w:t>
+          <w:t>6</w:t>
         </w:r>
         <w:r>
           <w:rPr>
@@ -2229,6 +2267,7 @@
       <w:dataBinding w:prefixMappings="xmlns:ns0='http://purl.org/dc/elements/1.1/' xmlns:ns1='http://schemas.openxmlformats.org/package/2006/metadata/core-properties' " w:xpath="/ns1:coreProperties[1]/ns0:creator[1]" w:storeItemID="{6C3C8BC8-F283-45AE-878A-BAB7291924A1}"/>
       <w:text/>
     </w:sdtPr>
+    <w:sdtEndPr/>
     <w:sdtContent>
       <w:p>
         <w:pPr>
@@ -2247,7 +2286,7 @@
 </file>
 
 <file path=word/footnotes.xml><?xml version="1.0" encoding="utf-8"?>
-<w:footnotes xmlns:ve="http://schemas.openxmlformats.org/markup-compatibility/2006" xmlns:o="urn:schemas-microsoft-com:office:office" xmlns:r="http://schemas.openxmlformats.org/officeDocument/2006/relationships" xmlns:m="http://schemas.openxmlformats.org/officeDocument/2006/math" xmlns:v="urn:schemas-microsoft-com:vml" xmlns:wp="http://schemas.openxmlformats.org/drawingml/2006/wordprocessingDrawing" xmlns:w10="urn:schemas-microsoft-com:office:word" xmlns:w="http://schemas.openxmlformats.org/wordprocessingml/2006/main" xmlns:wne="http://schemas.microsoft.com/office/word/2006/wordml">
+<w:footnotes xmlns:wpc="http://schemas.microsoft.com/office/word/2010/wordprocessingCanvas" xmlns:mc="http://schemas.openxmlformats.org/markup-compatibility/2006" xmlns:o="urn:schemas-microsoft-com:office:office" xmlns:r="http://schemas.openxmlformats.org/officeDocument/2006/relationships" xmlns:m="http://schemas.openxmlformats.org/officeDocument/2006/math" xmlns:v="urn:schemas-microsoft-com:vml" xmlns:wp14="http://schemas.microsoft.com/office/word/2010/wordprocessingDrawing" xmlns:wp="http://schemas.openxmlformats.org/drawingml/2006/wordprocessingDrawing" xmlns:w10="urn:schemas-microsoft-com:office:word" xmlns:w="http://schemas.openxmlformats.org/wordprocessingml/2006/main" xmlns:w14="http://schemas.microsoft.com/office/word/2010/wordml" xmlns:w15="http://schemas.microsoft.com/office/word/2012/wordml" xmlns:wpg="http://schemas.microsoft.com/office/word/2010/wordprocessingGroup" xmlns:wpi="http://schemas.microsoft.com/office/word/2010/wordprocessingInk" xmlns:wne="http://schemas.microsoft.com/office/word/2006/wordml" xmlns:wps="http://schemas.microsoft.com/office/word/2010/wordprocessingShape" mc:Ignorable="w14 w15 wp14">
   <w:footnote w:type="separator" w:id="-1">
     <w:p>
       <w:pPr>
@@ -2274,7 +2313,7 @@
 </file>
 
 <file path=word/header1.xml><?xml version="1.0" encoding="utf-8"?>
-<w:hdr xmlns:ve="http://schemas.openxmlformats.org/markup-compatibility/2006" xmlns:o="urn:schemas-microsoft-com:office:office" xmlns:r="http://schemas.openxmlformats.org/officeDocument/2006/relationships" xmlns:m="http://schemas.openxmlformats.org/officeDocument/2006/math" xmlns:v="urn:schemas-microsoft-com:vml" xmlns:wp="http://schemas.openxmlformats.org/drawingml/2006/wordprocessingDrawing" xmlns:w10="urn:schemas-microsoft-com:office:word" xmlns:w="http://schemas.openxmlformats.org/wordprocessingml/2006/main" xmlns:wne="http://schemas.microsoft.com/office/word/2006/wordml">
+<w:hdr xmlns:wpc="http://schemas.microsoft.com/office/word/2010/wordprocessingCanvas" xmlns:mc="http://schemas.openxmlformats.org/markup-compatibility/2006" xmlns:o="urn:schemas-microsoft-com:office:office" xmlns:r="http://schemas.openxmlformats.org/officeDocument/2006/relationships" xmlns:m="http://schemas.openxmlformats.org/officeDocument/2006/math" xmlns:v="urn:schemas-microsoft-com:vml" xmlns:wp14="http://schemas.microsoft.com/office/word/2010/wordprocessingDrawing" xmlns:wp="http://schemas.openxmlformats.org/drawingml/2006/wordprocessingDrawing" xmlns:w10="urn:schemas-microsoft-com:office:word" xmlns:w="http://schemas.openxmlformats.org/wordprocessingml/2006/main" xmlns:w14="http://schemas.microsoft.com/office/word/2010/wordml" xmlns:w15="http://schemas.microsoft.com/office/word/2012/wordml" xmlns:wpg="http://schemas.microsoft.com/office/word/2010/wordprocessingGroup" xmlns:wpi="http://schemas.microsoft.com/office/word/2010/wordprocessingInk" xmlns:wne="http://schemas.microsoft.com/office/word/2006/wordml" xmlns:wps="http://schemas.microsoft.com/office/word/2010/wordprocessingShape" mc:Ignorable="w14 w15 wp14">
   <w:p>
     <w:pPr>
       <w:pStyle w:val="Encabezado"/>
@@ -2316,7 +2355,7 @@
                   <a:blip r:embed="rId1">
                     <a:extLst>
                       <a:ext uri="{28A0092B-C50C-407E-A947-70E740481C1C}">
-                        <a14:useLocalDpi xmlns:a14="http://schemas.microsoft.com/office/drawing/2010/main" xmlns:wps="http://schemas.microsoft.com/office/word/2010/wordprocessingShape" xmlns:wpi="http://schemas.microsoft.com/office/word/2010/wordprocessingInk" xmlns:wpg="http://schemas.microsoft.com/office/word/2010/wordprocessingGroup" xmlns:w15="http://schemas.microsoft.com/office/word/2012/wordml" xmlns:w14="http://schemas.microsoft.com/office/word/2010/wordml" xmlns:w="http://schemas.openxmlformats.org/wordprocessingml/2006/main" xmlns:w10="urn:schemas-microsoft-com:office:word" xmlns:wp14="http://schemas.microsoft.com/office/word/2010/wordprocessingDrawing" xmlns:v="urn:schemas-microsoft-com:vml" xmlns:o="urn:schemas-microsoft-com:office:office" xmlns:mc="http://schemas.openxmlformats.org/markup-compatibility/2006" xmlns:wpc="http://schemas.microsoft.com/office/word/2010/wordprocessingCanvas" xmlns="" val="0"/>
+                        <a14:useLocalDpi xmlns:a14="http://schemas.microsoft.com/office/drawing/2010/main" val="0"/>
                       </a:ext>
                     </a:extLst>
                   </a:blip>
@@ -2349,6 +2388,7 @@
         <w:dataBinding w:prefixMappings="xmlns:ns0='http://schemas.openxmlformats.org/package/2006/metadata/core-properties' xmlns:ns1='http://purl.org/dc/elements/1.1/'" w:xpath="/ns0:coreProperties[1]/ns1:title[1]" w:storeItemID="{6C3C8BC8-F283-45AE-878A-BAB7291924A1}"/>
         <w:text/>
       </w:sdtPr>
+      <w:sdtEndPr/>
       <w:sdtContent>
         <w:r>
           <w:rPr>
@@ -2375,6 +2415,7 @@
         <w:dataBinding w:prefixMappings="xmlns:ns0='http://purl.org/dc/elements/1.1/' xmlns:ns1='http://schemas.openxmlformats.org/package/2006/metadata/core-properties' " w:xpath="/ns1:coreProperties[1]/ns1:category[1]" w:storeItemID="{6C3C8BC8-F283-45AE-878A-BAB7291924A1}"/>
         <w:text/>
       </w:sdtPr>
+      <w:sdtEndPr/>
       <w:sdtContent>
         <w:r>
           <w:rPr>
@@ -2506,6 +2547,7 @@
         <w:dataBinding w:prefixMappings="xmlns:ns0='http://schemas.openxmlformats.org/package/2006/metadata/core-properties' xmlns:ns1='http://purl.org/dc/elements/1.1/'" w:xpath="/ns0:coreProperties[1]/ns1:subject[1]" w:storeItemID="{6C3C8BC8-F283-45AE-878A-BAB7291924A1}"/>
         <w:text/>
       </w:sdtPr>
+      <w:sdtEndPr/>
       <w:sdtContent>
         <w:r>
           <w:rPr>
@@ -2528,8 +2570,8 @@
 </file>
 
 <file path=word/numbering.xml><?xml version="1.0" encoding="utf-8"?>
-<w:numbering xmlns:ve="http://schemas.openxmlformats.org/markup-compatibility/2006" xmlns:o="urn:schemas-microsoft-com:office:office" xmlns:r="http://schemas.openxmlformats.org/officeDocument/2006/relationships" xmlns:m="http://schemas.openxmlformats.org/officeDocument/2006/math" xmlns:v="urn:schemas-microsoft-com:vml" xmlns:wp="http://schemas.openxmlformats.org/drawingml/2006/wordprocessingDrawing" xmlns:w10="urn:schemas-microsoft-com:office:word" xmlns:w="http://schemas.openxmlformats.org/wordprocessingml/2006/main" xmlns:wne="http://schemas.microsoft.com/office/word/2006/wordml">
-  <w:abstractNum w:abstractNumId="0">
+<w:numbering xmlns:wpc="http://schemas.microsoft.com/office/word/2010/wordprocessingCanvas" xmlns:mc="http://schemas.openxmlformats.org/markup-compatibility/2006" xmlns:o="urn:schemas-microsoft-com:office:office" xmlns:r="http://schemas.openxmlformats.org/officeDocument/2006/relationships" xmlns:m="http://schemas.openxmlformats.org/officeDocument/2006/math" xmlns:v="urn:schemas-microsoft-com:vml" xmlns:wp14="http://schemas.microsoft.com/office/word/2010/wordprocessingDrawing" xmlns:wp="http://schemas.openxmlformats.org/drawingml/2006/wordprocessingDrawing" xmlns:w10="urn:schemas-microsoft-com:office:word" xmlns:w="http://schemas.openxmlformats.org/wordprocessingml/2006/main" xmlns:w14="http://schemas.microsoft.com/office/word/2010/wordml" xmlns:w15="http://schemas.microsoft.com/office/word/2012/wordml" xmlns:wpg="http://schemas.microsoft.com/office/word/2010/wordprocessingGroup" xmlns:wpi="http://schemas.microsoft.com/office/word/2010/wordprocessingInk" xmlns:wne="http://schemas.microsoft.com/office/word/2006/wordml" xmlns:wps="http://schemas.microsoft.com/office/word/2010/wordprocessingShape" mc:Ignorable="w14 w15 wp14">
+  <w:abstractNum w:abstractNumId="0" w15:restartNumberingAfterBreak="0">
     <w:nsid w:val="00000003"/>
     <w:multiLevelType w:val="multilevel"/>
     <w:tmpl w:val="00000003"/>
@@ -2687,7 +2729,7 @@
       </w:rPr>
     </w:lvl>
   </w:abstractNum>
-  <w:abstractNum w:abstractNumId="1">
+  <w:abstractNum w:abstractNumId="1" w15:restartNumberingAfterBreak="0">
     <w:nsid w:val="00000004"/>
     <w:multiLevelType w:val="multilevel"/>
     <w:tmpl w:val="796A7516"/>
@@ -2845,7 +2887,7 @@
       </w:rPr>
     </w:lvl>
   </w:abstractNum>
-  <w:abstractNum w:abstractNumId="2">
+  <w:abstractNum w:abstractNumId="2" w15:restartNumberingAfterBreak="0">
     <w:nsid w:val="00000005"/>
     <w:multiLevelType w:val="multilevel"/>
     <w:tmpl w:val="00000005"/>
@@ -3003,7 +3045,7 @@
       </w:rPr>
     </w:lvl>
   </w:abstractNum>
-  <w:abstractNum w:abstractNumId="3">
+  <w:abstractNum w:abstractNumId="3" w15:restartNumberingAfterBreak="0">
     <w:nsid w:val="00000006"/>
     <w:multiLevelType w:val="multilevel"/>
     <w:tmpl w:val="00000006"/>
@@ -3161,7 +3203,7 @@
       </w:rPr>
     </w:lvl>
   </w:abstractNum>
-  <w:abstractNum w:abstractNumId="4">
+  <w:abstractNum w:abstractNumId="4" w15:restartNumberingAfterBreak="0">
     <w:nsid w:val="0335307D"/>
     <w:multiLevelType w:val="hybridMultilevel"/>
     <w:tmpl w:val="D6727AA4"/>
@@ -3274,7 +3316,7 @@
       </w:rPr>
     </w:lvl>
   </w:abstractNum>
-  <w:abstractNum w:abstractNumId="5">
+  <w:abstractNum w:abstractNumId="5" w15:restartNumberingAfterBreak="0">
     <w:nsid w:val="096B1080"/>
     <w:multiLevelType w:val="hybridMultilevel"/>
     <w:tmpl w:val="52109FF8"/>
@@ -3387,7 +3429,7 @@
       </w:rPr>
     </w:lvl>
   </w:abstractNum>
-  <w:abstractNum w:abstractNumId="6">
+  <w:abstractNum w:abstractNumId="6" w15:restartNumberingAfterBreak="0">
     <w:nsid w:val="11EC450D"/>
     <w:multiLevelType w:val="hybridMultilevel"/>
     <w:tmpl w:val="8D1847A2"/>
@@ -3500,7 +3542,7 @@
       </w:rPr>
     </w:lvl>
   </w:abstractNum>
-  <w:abstractNum w:abstractNumId="7">
+  <w:abstractNum w:abstractNumId="7" w15:restartNumberingAfterBreak="0">
     <w:nsid w:val="215625CE"/>
     <w:multiLevelType w:val="hybridMultilevel"/>
     <w:tmpl w:val="F8FA334E"/>
@@ -3613,7 +3655,7 @@
       </w:rPr>
     </w:lvl>
   </w:abstractNum>
-  <w:abstractNum w:abstractNumId="8">
+  <w:abstractNum w:abstractNumId="8" w15:restartNumberingAfterBreak="0">
     <w:nsid w:val="21D80AE3"/>
     <w:multiLevelType w:val="hybridMultilevel"/>
     <w:tmpl w:val="B8309BC8"/>
@@ -3726,7 +3768,7 @@
       </w:rPr>
     </w:lvl>
   </w:abstractNum>
-  <w:abstractNum w:abstractNumId="9">
+  <w:abstractNum w:abstractNumId="9" w15:restartNumberingAfterBreak="0">
     <w:nsid w:val="255F5799"/>
     <w:multiLevelType w:val="hybridMultilevel"/>
     <w:tmpl w:val="B8F40458"/>
@@ -3812,7 +3854,120 @@
       </w:pPr>
     </w:lvl>
   </w:abstractNum>
-  <w:abstractNum w:abstractNumId="10">
+  <w:abstractNum w:abstractNumId="10" w15:restartNumberingAfterBreak="0">
+    <w:nsid w:val="280452F7"/>
+    <w:multiLevelType w:val="hybridMultilevel"/>
+    <w:tmpl w:val="0C4071D0"/>
+    <w:lvl w:ilvl="0" w:tplc="2C0A0001">
+      <w:start w:val="1"/>
+      <w:numFmt w:val="bullet"/>
+      <w:lvlText w:val=""/>
+      <w:lvlJc w:val="left"/>
+      <w:pPr>
+        <w:ind w:left="720" w:hanging="360"/>
+      </w:pPr>
+      <w:rPr>
+        <w:rFonts w:ascii="Symbol" w:hAnsi="Symbol" w:hint="default"/>
+      </w:rPr>
+    </w:lvl>
+    <w:lvl w:ilvl="1" w:tplc="2C0A0003" w:tentative="1">
+      <w:start w:val="1"/>
+      <w:numFmt w:val="bullet"/>
+      <w:lvlText w:val="o"/>
+      <w:lvlJc w:val="left"/>
+      <w:pPr>
+        <w:ind w:left="1440" w:hanging="360"/>
+      </w:pPr>
+      <w:rPr>
+        <w:rFonts w:ascii="Courier New" w:hAnsi="Courier New" w:cs="Courier New" w:hint="default"/>
+      </w:rPr>
+    </w:lvl>
+    <w:lvl w:ilvl="2" w:tplc="2C0A0005" w:tentative="1">
+      <w:start w:val="1"/>
+      <w:numFmt w:val="bullet"/>
+      <w:lvlText w:val=""/>
+      <w:lvlJc w:val="left"/>
+      <w:pPr>
+        <w:ind w:left="2160" w:hanging="360"/>
+      </w:pPr>
+      <w:rPr>
+        <w:rFonts w:ascii="Wingdings" w:hAnsi="Wingdings" w:hint="default"/>
+      </w:rPr>
+    </w:lvl>
+    <w:lvl w:ilvl="3" w:tplc="2C0A0001" w:tentative="1">
+      <w:start w:val="1"/>
+      <w:numFmt w:val="bullet"/>
+      <w:lvlText w:val=""/>
+      <w:lvlJc w:val="left"/>
+      <w:pPr>
+        <w:ind w:left="2880" w:hanging="360"/>
+      </w:pPr>
+      <w:rPr>
+        <w:rFonts w:ascii="Symbol" w:hAnsi="Symbol" w:hint="default"/>
+      </w:rPr>
+    </w:lvl>
+    <w:lvl w:ilvl="4" w:tplc="2C0A0003" w:tentative="1">
+      <w:start w:val="1"/>
+      <w:numFmt w:val="bullet"/>
+      <w:lvlText w:val="o"/>
+      <w:lvlJc w:val="left"/>
+      <w:pPr>
+        <w:ind w:left="3600" w:hanging="360"/>
+      </w:pPr>
+      <w:rPr>
+        <w:rFonts w:ascii="Courier New" w:hAnsi="Courier New" w:cs="Courier New" w:hint="default"/>
+      </w:rPr>
+    </w:lvl>
+    <w:lvl w:ilvl="5" w:tplc="2C0A0005" w:tentative="1">
+      <w:start w:val="1"/>
+      <w:numFmt w:val="bullet"/>
+      <w:lvlText w:val=""/>
+      <w:lvlJc w:val="left"/>
+      <w:pPr>
+        <w:ind w:left="4320" w:hanging="360"/>
+      </w:pPr>
+      <w:rPr>
+        <w:rFonts w:ascii="Wingdings" w:hAnsi="Wingdings" w:hint="default"/>
+      </w:rPr>
+    </w:lvl>
+    <w:lvl w:ilvl="6" w:tplc="2C0A0001" w:tentative="1">
+      <w:start w:val="1"/>
+      <w:numFmt w:val="bullet"/>
+      <w:lvlText w:val=""/>
+      <w:lvlJc w:val="left"/>
+      <w:pPr>
+        <w:ind w:left="5040" w:hanging="360"/>
+      </w:pPr>
+      <w:rPr>
+        <w:rFonts w:ascii="Symbol" w:hAnsi="Symbol" w:hint="default"/>
+      </w:rPr>
+    </w:lvl>
+    <w:lvl w:ilvl="7" w:tplc="2C0A0003" w:tentative="1">
+      <w:start w:val="1"/>
+      <w:numFmt w:val="bullet"/>
+      <w:lvlText w:val="o"/>
+      <w:lvlJc w:val="left"/>
+      <w:pPr>
+        <w:ind w:left="5760" w:hanging="360"/>
+      </w:pPr>
+      <w:rPr>
+        <w:rFonts w:ascii="Courier New" w:hAnsi="Courier New" w:cs="Courier New" w:hint="default"/>
+      </w:rPr>
+    </w:lvl>
+    <w:lvl w:ilvl="8" w:tplc="2C0A0005" w:tentative="1">
+      <w:start w:val="1"/>
+      <w:numFmt w:val="bullet"/>
+      <w:lvlText w:val=""/>
+      <w:lvlJc w:val="left"/>
+      <w:pPr>
+        <w:ind w:left="6480" w:hanging="360"/>
+      </w:pPr>
+      <w:rPr>
+        <w:rFonts w:ascii="Wingdings" w:hAnsi="Wingdings" w:hint="default"/>
+      </w:rPr>
+    </w:lvl>
+  </w:abstractNum>
+  <w:abstractNum w:abstractNumId="11" w15:restartNumberingAfterBreak="0">
     <w:nsid w:val="2F1D1C19"/>
     <w:multiLevelType w:val="hybridMultilevel"/>
     <w:tmpl w:val="45D45024"/>
@@ -3925,7 +4080,7 @@
       </w:rPr>
     </w:lvl>
   </w:abstractNum>
-  <w:abstractNum w:abstractNumId="11">
+  <w:abstractNum w:abstractNumId="12" w15:restartNumberingAfterBreak="0">
     <w:nsid w:val="31BA7316"/>
     <w:multiLevelType w:val="hybridMultilevel"/>
     <w:tmpl w:val="BAECA898"/>
@@ -4038,7 +4193,7 @@
       </w:rPr>
     </w:lvl>
   </w:abstractNum>
-  <w:abstractNum w:abstractNumId="12">
+  <w:abstractNum w:abstractNumId="13" w15:restartNumberingAfterBreak="0">
     <w:nsid w:val="33016DED"/>
     <w:multiLevelType w:val="hybridMultilevel"/>
     <w:tmpl w:val="C34811CC"/>
@@ -4151,7 +4306,7 @@
       </w:rPr>
     </w:lvl>
   </w:abstractNum>
-  <w:abstractNum w:abstractNumId="13">
+  <w:abstractNum w:abstractNumId="14" w15:restartNumberingAfterBreak="0">
     <w:nsid w:val="35140F84"/>
     <w:multiLevelType w:val="hybridMultilevel"/>
     <w:tmpl w:val="CFE4E6CA"/>
@@ -4264,7 +4419,7 @@
       </w:rPr>
     </w:lvl>
   </w:abstractNum>
-  <w:abstractNum w:abstractNumId="14">
+  <w:abstractNum w:abstractNumId="15" w15:restartNumberingAfterBreak="0">
     <w:nsid w:val="354676A9"/>
     <w:multiLevelType w:val="hybridMultilevel"/>
     <w:tmpl w:val="1012C1FC"/>
@@ -4377,7 +4532,7 @@
       </w:rPr>
     </w:lvl>
   </w:abstractNum>
-  <w:abstractNum w:abstractNumId="15">
+  <w:abstractNum w:abstractNumId="16" w15:restartNumberingAfterBreak="0">
     <w:nsid w:val="37102CFE"/>
     <w:multiLevelType w:val="hybridMultilevel"/>
     <w:tmpl w:val="B004125C"/>
@@ -4490,7 +4645,7 @@
       </w:rPr>
     </w:lvl>
   </w:abstractNum>
-  <w:abstractNum w:abstractNumId="16">
+  <w:abstractNum w:abstractNumId="17" w15:restartNumberingAfterBreak="0">
     <w:nsid w:val="37BA1B12"/>
     <w:multiLevelType w:val="hybridMultilevel"/>
     <w:tmpl w:val="6CE0269A"/>
@@ -4603,7 +4758,7 @@
       </w:rPr>
     </w:lvl>
   </w:abstractNum>
-  <w:abstractNum w:abstractNumId="17">
+  <w:abstractNum w:abstractNumId="18" w15:restartNumberingAfterBreak="0">
     <w:nsid w:val="3AB902B0"/>
     <w:multiLevelType w:val="hybridMultilevel"/>
     <w:tmpl w:val="968E3A4C"/>
@@ -4716,7 +4871,7 @@
       </w:rPr>
     </w:lvl>
   </w:abstractNum>
-  <w:abstractNum w:abstractNumId="18">
+  <w:abstractNum w:abstractNumId="19" w15:restartNumberingAfterBreak="0">
     <w:nsid w:val="41286B35"/>
     <w:multiLevelType w:val="hybridMultilevel"/>
     <w:tmpl w:val="30E6551C"/>
@@ -4829,7 +4984,7 @@
       </w:rPr>
     </w:lvl>
   </w:abstractNum>
-  <w:abstractNum w:abstractNumId="19">
+  <w:abstractNum w:abstractNumId="20" w15:restartNumberingAfterBreak="0">
     <w:nsid w:val="43294C94"/>
     <w:multiLevelType w:val="hybridMultilevel"/>
     <w:tmpl w:val="FB34A95A"/>
@@ -4942,7 +5097,7 @@
       </w:rPr>
     </w:lvl>
   </w:abstractNum>
-  <w:abstractNum w:abstractNumId="20">
+  <w:abstractNum w:abstractNumId="21" w15:restartNumberingAfterBreak="0">
     <w:nsid w:val="487036EC"/>
     <w:multiLevelType w:val="hybridMultilevel"/>
     <w:tmpl w:val="BDFE724A"/>
@@ -5028,7 +5183,7 @@
       </w:pPr>
     </w:lvl>
   </w:abstractNum>
-  <w:abstractNum w:abstractNumId="21">
+  <w:abstractNum w:abstractNumId="22" w15:restartNumberingAfterBreak="0">
     <w:nsid w:val="50AA47E4"/>
     <w:multiLevelType w:val="hybridMultilevel"/>
     <w:tmpl w:val="7B5AB2FE"/>
@@ -5141,7 +5296,7 @@
       </w:rPr>
     </w:lvl>
   </w:abstractNum>
-  <w:abstractNum w:abstractNumId="22">
+  <w:abstractNum w:abstractNumId="23" w15:restartNumberingAfterBreak="0">
     <w:nsid w:val="518521F3"/>
     <w:multiLevelType w:val="hybridMultilevel"/>
     <w:tmpl w:val="24E4A1A6"/>
@@ -5254,7 +5409,7 @@
       </w:rPr>
     </w:lvl>
   </w:abstractNum>
-  <w:abstractNum w:abstractNumId="23">
+  <w:abstractNum w:abstractNumId="24" w15:restartNumberingAfterBreak="0">
     <w:nsid w:val="51C37B45"/>
     <w:multiLevelType w:val="hybridMultilevel"/>
     <w:tmpl w:val="B3A4487C"/>
@@ -5367,7 +5522,7 @@
       </w:rPr>
     </w:lvl>
   </w:abstractNum>
-  <w:abstractNum w:abstractNumId="24">
+  <w:abstractNum w:abstractNumId="25" w15:restartNumberingAfterBreak="0">
     <w:nsid w:val="52D90BB8"/>
     <w:multiLevelType w:val="hybridMultilevel"/>
     <w:tmpl w:val="1D2461DE"/>
@@ -5481,7 +5636,7 @@
       </w:rPr>
     </w:lvl>
   </w:abstractNum>
-  <w:abstractNum w:abstractNumId="25">
+  <w:abstractNum w:abstractNumId="26" w15:restartNumberingAfterBreak="0">
     <w:nsid w:val="591542AD"/>
     <w:multiLevelType w:val="hybridMultilevel"/>
     <w:tmpl w:val="65EA17FE"/>
@@ -5594,7 +5749,7 @@
       </w:rPr>
     </w:lvl>
   </w:abstractNum>
-  <w:abstractNum w:abstractNumId="26">
+  <w:abstractNum w:abstractNumId="27" w15:restartNumberingAfterBreak="0">
     <w:nsid w:val="5FC95B77"/>
     <w:multiLevelType w:val="hybridMultilevel"/>
     <w:tmpl w:val="65922DDE"/>
@@ -5707,7 +5862,7 @@
       </w:rPr>
     </w:lvl>
   </w:abstractNum>
-  <w:abstractNum w:abstractNumId="27">
+  <w:abstractNum w:abstractNumId="28" w15:restartNumberingAfterBreak="0">
     <w:nsid w:val="6A691ECC"/>
     <w:multiLevelType w:val="hybridMultilevel"/>
     <w:tmpl w:val="3E9C3266"/>
@@ -5820,7 +5975,7 @@
       </w:rPr>
     </w:lvl>
   </w:abstractNum>
-  <w:abstractNum w:abstractNumId="28">
+  <w:abstractNum w:abstractNumId="29" w15:restartNumberingAfterBreak="0">
     <w:nsid w:val="6EAE4F16"/>
     <w:multiLevelType w:val="hybridMultilevel"/>
     <w:tmpl w:val="6412854A"/>
@@ -5933,7 +6088,7 @@
       </w:rPr>
     </w:lvl>
   </w:abstractNum>
-  <w:abstractNum w:abstractNumId="29">
+  <w:abstractNum w:abstractNumId="30" w15:restartNumberingAfterBreak="0">
     <w:nsid w:val="708E589C"/>
     <w:multiLevelType w:val="multilevel"/>
     <w:tmpl w:val="381042DE"/>
@@ -6073,7 +6228,7 @@
       </w:rPr>
     </w:lvl>
   </w:abstractNum>
-  <w:abstractNum w:abstractNumId="30">
+  <w:abstractNum w:abstractNumId="31" w15:restartNumberingAfterBreak="0">
     <w:nsid w:val="7DD64906"/>
     <w:multiLevelType w:val="hybridMultilevel"/>
     <w:tmpl w:val="795E7434"/>
@@ -6191,13 +6346,13 @@
     <w:abstractNumId w:val="9"/>
   </w:num>
   <w:num w:numId="2">
-    <w:abstractNumId w:val="20"/>
+    <w:abstractNumId w:val="21"/>
   </w:num>
   <w:num w:numId="3">
-    <w:abstractNumId w:val="20"/>
+    <w:abstractNumId w:val="21"/>
   </w:num>
   <w:num w:numId="4">
-    <w:abstractNumId w:val="20"/>
+    <w:abstractNumId w:val="21"/>
   </w:num>
   <w:num w:numId="5">
     <w:abstractNumId w:val="1"/>
@@ -6212,85 +6367,88 @@
     <w:abstractNumId w:val="0"/>
   </w:num>
   <w:num w:numId="9">
-    <w:abstractNumId w:val="29"/>
+    <w:abstractNumId w:val="30"/>
   </w:num>
   <w:num w:numId="10">
-    <w:abstractNumId w:val="30"/>
+    <w:abstractNumId w:val="31"/>
   </w:num>
   <w:num w:numId="11">
     <w:abstractNumId w:val="6"/>
   </w:num>
   <w:num w:numId="12">
-    <w:abstractNumId w:val="24"/>
+    <w:abstractNumId w:val="25"/>
   </w:num>
   <w:num w:numId="13">
-    <w:abstractNumId w:val="22"/>
+    <w:abstractNumId w:val="23"/>
   </w:num>
   <w:num w:numId="14">
-    <w:abstractNumId w:val="18"/>
+    <w:abstractNumId w:val="19"/>
   </w:num>
   <w:num w:numId="15">
     <w:abstractNumId w:val="7"/>
   </w:num>
   <w:num w:numId="16">
+    <w:abstractNumId w:val="29"/>
+  </w:num>
+  <w:num w:numId="17">
     <w:abstractNumId w:val="28"/>
   </w:num>
-  <w:num w:numId="17">
-    <w:abstractNumId w:val="27"/>
-  </w:num>
   <w:num w:numId="18">
-    <w:abstractNumId w:val="15"/>
+    <w:abstractNumId w:val="16"/>
   </w:num>
   <w:num w:numId="19">
-    <w:abstractNumId w:val="16"/>
+    <w:abstractNumId w:val="17"/>
   </w:num>
   <w:num w:numId="20">
-    <w:abstractNumId w:val="17"/>
+    <w:abstractNumId w:val="18"/>
   </w:num>
   <w:num w:numId="21">
-    <w:abstractNumId w:val="12"/>
+    <w:abstractNumId w:val="13"/>
   </w:num>
   <w:num w:numId="22">
     <w:abstractNumId w:val="5"/>
   </w:num>
   <w:num w:numId="23">
+    <w:abstractNumId w:val="15"/>
+  </w:num>
+  <w:num w:numId="24">
+    <w:abstractNumId w:val="27"/>
+  </w:num>
+  <w:num w:numId="25">
+    <w:abstractNumId w:val="24"/>
+  </w:num>
+  <w:num w:numId="26">
+    <w:abstractNumId w:val="11"/>
+  </w:num>
+  <w:num w:numId="27">
+    <w:abstractNumId w:val="12"/>
+  </w:num>
+  <w:num w:numId="28">
     <w:abstractNumId w:val="14"/>
   </w:num>
-  <w:num w:numId="24">
-    <w:abstractNumId w:val="26"/>
-  </w:num>
-  <w:num w:numId="25">
-    <w:abstractNumId w:val="23"/>
-  </w:num>
-  <w:num w:numId="26">
-    <w:abstractNumId w:val="10"/>
-  </w:num>
-  <w:num w:numId="27">
-    <w:abstractNumId w:val="11"/>
-  </w:num>
-  <w:num w:numId="28">
-    <w:abstractNumId w:val="13"/>
-  </w:num>
   <w:num w:numId="29">
-    <w:abstractNumId w:val="19"/>
+    <w:abstractNumId w:val="20"/>
   </w:num>
   <w:num w:numId="30">
     <w:abstractNumId w:val="4"/>
   </w:num>
   <w:num w:numId="31">
-    <w:abstractNumId w:val="25"/>
+    <w:abstractNumId w:val="26"/>
   </w:num>
   <w:num w:numId="32">
-    <w:abstractNumId w:val="21"/>
+    <w:abstractNumId w:val="22"/>
   </w:num>
   <w:num w:numId="33">
     <w:abstractNumId w:val="8"/>
+  </w:num>
+  <w:num w:numId="34">
+    <w:abstractNumId w:val="10"/>
   </w:num>
 </w:numbering>
 </file>
 
 <file path=word/styles.xml><?xml version="1.0" encoding="utf-8"?>
-<w:styles xmlns:r="http://schemas.openxmlformats.org/officeDocument/2006/relationships" xmlns:w="http://schemas.openxmlformats.org/wordprocessingml/2006/main">
+<w:styles xmlns:mc="http://schemas.openxmlformats.org/markup-compatibility/2006" xmlns:r="http://schemas.openxmlformats.org/officeDocument/2006/relationships" xmlns:w="http://schemas.openxmlformats.org/wordprocessingml/2006/main" xmlns:w14="http://schemas.microsoft.com/office/word/2010/wordml" xmlns:w15="http://schemas.microsoft.com/office/word/2012/wordml" mc:Ignorable="w14 w15">
   <w:docDefaults>
     <w:rPrDefault>
       <w:rPr>
@@ -6307,145 +6465,378 @@
       </w:pPr>
     </w:pPrDefault>
   </w:docDefaults>
-  <w:latentStyles w:defLockedState="0" w:defUIPriority="99" w:defSemiHidden="1" w:defUnhideWhenUsed="1" w:defQFormat="0" w:count="267">
-    <w:lsdException w:name="Normal" w:semiHidden="0" w:uiPriority="0" w:unhideWhenUsed="0" w:qFormat="1"/>
-    <w:lsdException w:name="heading 1" w:semiHidden="0" w:uiPriority="0" w:unhideWhenUsed="0" w:qFormat="1"/>
-    <w:lsdException w:name="heading 2" w:uiPriority="0" w:qFormat="1"/>
-    <w:lsdException w:name="heading 3" w:uiPriority="9" w:qFormat="1"/>
-    <w:lsdException w:name="heading 4" w:uiPriority="9" w:qFormat="1"/>
-    <w:lsdException w:name="heading 5" w:uiPriority="9" w:qFormat="1"/>
-    <w:lsdException w:name="heading 6" w:uiPriority="9" w:qFormat="1"/>
-    <w:lsdException w:name="heading 7" w:uiPriority="9" w:qFormat="1"/>
-    <w:lsdException w:name="heading 8" w:uiPriority="9" w:qFormat="1"/>
-    <w:lsdException w:name="heading 9" w:uiPriority="9" w:qFormat="1"/>
-    <w:lsdException w:name="toc 1" w:uiPriority="39" w:qFormat="1"/>
-    <w:lsdException w:name="toc 2" w:uiPriority="39" w:qFormat="1"/>
-    <w:lsdException w:name="toc 3" w:uiPriority="39" w:qFormat="1"/>
-    <w:lsdException w:name="toc 4" w:uiPriority="39"/>
-    <w:lsdException w:name="toc 5" w:uiPriority="39"/>
-    <w:lsdException w:name="toc 6" w:uiPriority="39"/>
-    <w:lsdException w:name="toc 7" w:uiPriority="39"/>
-    <w:lsdException w:name="toc 8" w:uiPriority="39"/>
-    <w:lsdException w:name="toc 9" w:uiPriority="39"/>
-    <w:lsdException w:name="caption" w:uiPriority="35" w:qFormat="1"/>
-    <w:lsdException w:name="Title" w:semiHidden="0" w:uiPriority="10" w:unhideWhenUsed="0" w:qFormat="1"/>
-    <w:lsdException w:name="Default Paragraph Font" w:uiPriority="1"/>
-    <w:lsdException w:name="Body Text" w:uiPriority="0"/>
-    <w:lsdException w:name="Subtitle" w:semiHidden="0" w:uiPriority="11" w:unhideWhenUsed="0" w:qFormat="1"/>
-    <w:lsdException w:name="Strong" w:semiHidden="0" w:uiPriority="22" w:unhideWhenUsed="0" w:qFormat="1"/>
-    <w:lsdException w:name="Emphasis" w:semiHidden="0" w:uiPriority="20" w:unhideWhenUsed="0" w:qFormat="1"/>
-    <w:lsdException w:name="Table Grid" w:semiHidden="0" w:uiPriority="0" w:unhideWhenUsed="0"/>
-    <w:lsdException w:name="Placeholder Text" w:unhideWhenUsed="0"/>
-    <w:lsdException w:name="No Spacing" w:semiHidden="0" w:uiPriority="1" w:unhideWhenUsed="0" w:qFormat="1"/>
-    <w:lsdException w:name="Light Shading" w:semiHidden="0" w:uiPriority="60" w:unhideWhenUsed="0"/>
-    <w:lsdException w:name="Light List" w:semiHidden="0" w:uiPriority="61" w:unhideWhenUsed="0"/>
-    <w:lsdException w:name="Light Grid" w:semiHidden="0" w:uiPriority="62" w:unhideWhenUsed="0"/>
-    <w:lsdException w:name="Medium Shading 1" w:semiHidden="0" w:uiPriority="63" w:unhideWhenUsed="0"/>
-    <w:lsdException w:name="Medium Shading 2" w:semiHidden="0" w:uiPriority="64" w:unhideWhenUsed="0"/>
-    <w:lsdException w:name="Medium List 1" w:semiHidden="0" w:uiPriority="65" w:unhideWhenUsed="0"/>
-    <w:lsdException w:name="Medium List 2" w:semiHidden="0" w:uiPriority="66" w:unhideWhenUsed="0"/>
-    <w:lsdException w:name="Medium Grid 1" w:semiHidden="0" w:uiPriority="67" w:unhideWhenUsed="0"/>
-    <w:lsdException w:name="Medium Grid 2" w:semiHidden="0" w:uiPriority="68" w:unhideWhenUsed="0"/>
-    <w:lsdException w:name="Medium Grid 3" w:semiHidden="0" w:uiPriority="69" w:unhideWhenUsed="0"/>
-    <w:lsdException w:name="Dark List" w:semiHidden="0" w:uiPriority="70" w:unhideWhenUsed="0"/>
-    <w:lsdException w:name="Colorful Shading" w:semiHidden="0" w:uiPriority="71" w:unhideWhenUsed="0"/>
-    <w:lsdException w:name="Colorful List" w:semiHidden="0" w:uiPriority="72" w:unhideWhenUsed="0"/>
-    <w:lsdException w:name="Colorful Grid" w:semiHidden="0" w:uiPriority="73" w:unhideWhenUsed="0"/>
-    <w:lsdException w:name="Light Shading Accent 1" w:semiHidden="0" w:uiPriority="60" w:unhideWhenUsed="0"/>
-    <w:lsdException w:name="Light List Accent 1" w:semiHidden="0" w:uiPriority="61" w:unhideWhenUsed="0"/>
-    <w:lsdException w:name="Light Grid Accent 1" w:semiHidden="0" w:uiPriority="62" w:unhideWhenUsed="0"/>
-    <w:lsdException w:name="Medium Shading 1 Accent 1" w:semiHidden="0" w:uiPriority="63" w:unhideWhenUsed="0"/>
-    <w:lsdException w:name="Medium Shading 2 Accent 1" w:semiHidden="0" w:uiPriority="64" w:unhideWhenUsed="0"/>
-    <w:lsdException w:name="Medium List 1 Accent 1" w:semiHidden="0" w:uiPriority="65" w:unhideWhenUsed="0"/>
-    <w:lsdException w:name="Revision" w:unhideWhenUsed="0"/>
-    <w:lsdException w:name="List Paragraph" w:semiHidden="0" w:uiPriority="34" w:unhideWhenUsed="0" w:qFormat="1"/>
-    <w:lsdException w:name="Quote" w:semiHidden="0" w:uiPriority="29" w:unhideWhenUsed="0" w:qFormat="1"/>
-    <w:lsdException w:name="Intense Quote" w:semiHidden="0" w:uiPriority="30" w:unhideWhenUsed="0" w:qFormat="1"/>
-    <w:lsdException w:name="Medium List 2 Accent 1" w:semiHidden="0" w:uiPriority="66" w:unhideWhenUsed="0"/>
-    <w:lsdException w:name="Medium Grid 1 Accent 1" w:semiHidden="0" w:uiPriority="67" w:unhideWhenUsed="0"/>
-    <w:lsdException w:name="Medium Grid 2 Accent 1" w:semiHidden="0" w:uiPriority="68" w:unhideWhenUsed="0"/>
-    <w:lsdException w:name="Medium Grid 3 Accent 1" w:semiHidden="0" w:uiPriority="69" w:unhideWhenUsed="0"/>
-    <w:lsdException w:name="Dark List Accent 1" w:semiHidden="0" w:uiPriority="70" w:unhideWhenUsed="0"/>
-    <w:lsdException w:name="Colorful Shading Accent 1" w:semiHidden="0" w:uiPriority="71" w:unhideWhenUsed="0"/>
-    <w:lsdException w:name="Colorful List Accent 1" w:semiHidden="0" w:uiPriority="72" w:unhideWhenUsed="0"/>
-    <w:lsdException w:name="Colorful Grid Accent 1" w:semiHidden="0" w:uiPriority="73" w:unhideWhenUsed="0"/>
-    <w:lsdException w:name="Light Shading Accent 2" w:semiHidden="0" w:uiPriority="60" w:unhideWhenUsed="0"/>
-    <w:lsdException w:name="Light List Accent 2" w:semiHidden="0" w:uiPriority="61" w:unhideWhenUsed="0"/>
-    <w:lsdException w:name="Light Grid Accent 2" w:semiHidden="0" w:uiPriority="62" w:unhideWhenUsed="0"/>
-    <w:lsdException w:name="Medium Shading 1 Accent 2" w:semiHidden="0" w:uiPriority="63" w:unhideWhenUsed="0"/>
-    <w:lsdException w:name="Medium Shading 2 Accent 2" w:semiHidden="0" w:uiPriority="64" w:unhideWhenUsed="0"/>
-    <w:lsdException w:name="Medium List 1 Accent 2" w:semiHidden="0" w:uiPriority="65" w:unhideWhenUsed="0"/>
-    <w:lsdException w:name="Medium List 2 Accent 2" w:semiHidden="0" w:uiPriority="66" w:unhideWhenUsed="0"/>
-    <w:lsdException w:name="Medium Grid 1 Accent 2" w:semiHidden="0" w:uiPriority="67" w:unhideWhenUsed="0"/>
-    <w:lsdException w:name="Medium Grid 2 Accent 2" w:semiHidden="0" w:uiPriority="68" w:unhideWhenUsed="0"/>
-    <w:lsdException w:name="Medium Grid 3 Accent 2" w:semiHidden="0" w:uiPriority="69" w:unhideWhenUsed="0"/>
-    <w:lsdException w:name="Dark List Accent 2" w:semiHidden="0" w:uiPriority="70" w:unhideWhenUsed="0"/>
-    <w:lsdException w:name="Colorful Shading Accent 2" w:semiHidden="0" w:uiPriority="71" w:unhideWhenUsed="0"/>
-    <w:lsdException w:name="Colorful List Accent 2" w:semiHidden="0" w:uiPriority="72" w:unhideWhenUsed="0"/>
-    <w:lsdException w:name="Colorful Grid Accent 2" w:semiHidden="0" w:uiPriority="73" w:unhideWhenUsed="0"/>
-    <w:lsdException w:name="Light Shading Accent 3" w:semiHidden="0" w:uiPriority="60" w:unhideWhenUsed="0"/>
-    <w:lsdException w:name="Light List Accent 3" w:semiHidden="0" w:uiPriority="61" w:unhideWhenUsed="0"/>
-    <w:lsdException w:name="Light Grid Accent 3" w:semiHidden="0" w:uiPriority="62" w:unhideWhenUsed="0"/>
-    <w:lsdException w:name="Medium Shading 1 Accent 3" w:semiHidden="0" w:uiPriority="63" w:unhideWhenUsed="0"/>
-    <w:lsdException w:name="Medium Shading 2 Accent 3" w:semiHidden="0" w:uiPriority="64" w:unhideWhenUsed="0"/>
-    <w:lsdException w:name="Medium List 1 Accent 3" w:semiHidden="0" w:uiPriority="65" w:unhideWhenUsed="0"/>
-    <w:lsdException w:name="Medium List 2 Accent 3" w:semiHidden="0" w:uiPriority="66" w:unhideWhenUsed="0"/>
-    <w:lsdException w:name="Medium Grid 1 Accent 3" w:semiHidden="0" w:uiPriority="67" w:unhideWhenUsed="0"/>
-    <w:lsdException w:name="Medium Grid 2 Accent 3" w:semiHidden="0" w:uiPriority="68" w:unhideWhenUsed="0"/>
-    <w:lsdException w:name="Medium Grid 3 Accent 3" w:semiHidden="0" w:uiPriority="69" w:unhideWhenUsed="0"/>
-    <w:lsdException w:name="Dark List Accent 3" w:semiHidden="0" w:uiPriority="70" w:unhideWhenUsed="0"/>
-    <w:lsdException w:name="Colorful Shading Accent 3" w:semiHidden="0" w:uiPriority="71" w:unhideWhenUsed="0"/>
-    <w:lsdException w:name="Colorful List Accent 3" w:semiHidden="0" w:uiPriority="72" w:unhideWhenUsed="0"/>
-    <w:lsdException w:name="Colorful Grid Accent 3" w:semiHidden="0" w:uiPriority="73" w:unhideWhenUsed="0"/>
-    <w:lsdException w:name="Light Shading Accent 4" w:semiHidden="0" w:uiPriority="60" w:unhideWhenUsed="0"/>
-    <w:lsdException w:name="Light List Accent 4" w:semiHidden="0" w:uiPriority="61" w:unhideWhenUsed="0"/>
-    <w:lsdException w:name="Light Grid Accent 4" w:semiHidden="0" w:uiPriority="62" w:unhideWhenUsed="0"/>
-    <w:lsdException w:name="Medium Shading 1 Accent 4" w:semiHidden="0" w:uiPriority="63" w:unhideWhenUsed="0"/>
-    <w:lsdException w:name="Medium Shading 2 Accent 4" w:semiHidden="0" w:uiPriority="64" w:unhideWhenUsed="0"/>
-    <w:lsdException w:name="Medium List 1 Accent 4" w:semiHidden="0" w:uiPriority="65" w:unhideWhenUsed="0"/>
-    <w:lsdException w:name="Medium List 2 Accent 4" w:semiHidden="0" w:uiPriority="66" w:unhideWhenUsed="0"/>
-    <w:lsdException w:name="Medium Grid 1 Accent 4" w:semiHidden="0" w:uiPriority="67" w:unhideWhenUsed="0"/>
-    <w:lsdException w:name="Medium Grid 2 Accent 4" w:semiHidden="0" w:uiPriority="68" w:unhideWhenUsed="0"/>
-    <w:lsdException w:name="Medium Grid 3 Accent 4" w:semiHidden="0" w:uiPriority="69" w:unhideWhenUsed="0"/>
-    <w:lsdException w:name="Dark List Accent 4" w:semiHidden="0" w:uiPriority="70" w:unhideWhenUsed="0"/>
-    <w:lsdException w:name="Colorful Shading Accent 4" w:semiHidden="0" w:uiPriority="71" w:unhideWhenUsed="0"/>
-    <w:lsdException w:name="Colorful List Accent 4" w:semiHidden="0" w:uiPriority="72" w:unhideWhenUsed="0"/>
-    <w:lsdException w:name="Colorful Grid Accent 4" w:semiHidden="0" w:uiPriority="73" w:unhideWhenUsed="0"/>
-    <w:lsdException w:name="Light Shading Accent 5" w:semiHidden="0" w:uiPriority="60" w:unhideWhenUsed="0"/>
-    <w:lsdException w:name="Light List Accent 5" w:semiHidden="0" w:uiPriority="61" w:unhideWhenUsed="0"/>
-    <w:lsdException w:name="Light Grid Accent 5" w:semiHidden="0" w:uiPriority="62" w:unhideWhenUsed="0"/>
-    <w:lsdException w:name="Medium Shading 1 Accent 5" w:semiHidden="0" w:uiPriority="63" w:unhideWhenUsed="0"/>
-    <w:lsdException w:name="Medium Shading 2 Accent 5" w:semiHidden="0" w:uiPriority="64" w:unhideWhenUsed="0"/>
-    <w:lsdException w:name="Medium List 1 Accent 5" w:semiHidden="0" w:uiPriority="65" w:unhideWhenUsed="0"/>
-    <w:lsdException w:name="Medium List 2 Accent 5" w:semiHidden="0" w:uiPriority="66" w:unhideWhenUsed="0"/>
-    <w:lsdException w:name="Medium Grid 1 Accent 5" w:semiHidden="0" w:uiPriority="67" w:unhideWhenUsed="0"/>
-    <w:lsdException w:name="Medium Grid 2 Accent 5" w:semiHidden="0" w:uiPriority="68" w:unhideWhenUsed="0"/>
-    <w:lsdException w:name="Medium Grid 3 Accent 5" w:semiHidden="0" w:uiPriority="69" w:unhideWhenUsed="0"/>
-    <w:lsdException w:name="Dark List Accent 5" w:semiHidden="0" w:uiPriority="70" w:unhideWhenUsed="0"/>
-    <w:lsdException w:name="Colorful Shading Accent 5" w:semiHidden="0" w:uiPriority="71" w:unhideWhenUsed="0"/>
-    <w:lsdException w:name="Colorful List Accent 5" w:semiHidden="0" w:uiPriority="72" w:unhideWhenUsed="0"/>
-    <w:lsdException w:name="Colorful Grid Accent 5" w:semiHidden="0" w:uiPriority="73" w:unhideWhenUsed="0"/>
-    <w:lsdException w:name="Light Shading Accent 6" w:semiHidden="0" w:uiPriority="60" w:unhideWhenUsed="0"/>
-    <w:lsdException w:name="Light List Accent 6" w:semiHidden="0" w:uiPriority="61" w:unhideWhenUsed="0"/>
-    <w:lsdException w:name="Light Grid Accent 6" w:semiHidden="0" w:uiPriority="62" w:unhideWhenUsed="0"/>
-    <w:lsdException w:name="Medium Shading 1 Accent 6" w:semiHidden="0" w:uiPriority="63" w:unhideWhenUsed="0"/>
-    <w:lsdException w:name="Medium Shading 2 Accent 6" w:semiHidden="0" w:uiPriority="64" w:unhideWhenUsed="0"/>
-    <w:lsdException w:name="Medium List 1 Accent 6" w:semiHidden="0" w:uiPriority="65" w:unhideWhenUsed="0"/>
-    <w:lsdException w:name="Medium List 2 Accent 6" w:semiHidden="0" w:uiPriority="66" w:unhideWhenUsed="0"/>
-    <w:lsdException w:name="Medium Grid 1 Accent 6" w:semiHidden="0" w:uiPriority="67" w:unhideWhenUsed="0"/>
-    <w:lsdException w:name="Medium Grid 2 Accent 6" w:semiHidden="0" w:uiPriority="68" w:unhideWhenUsed="0"/>
-    <w:lsdException w:name="Medium Grid 3 Accent 6" w:semiHidden="0" w:uiPriority="69" w:unhideWhenUsed="0"/>
-    <w:lsdException w:name="Dark List Accent 6" w:semiHidden="0" w:uiPriority="70" w:unhideWhenUsed="0"/>
-    <w:lsdException w:name="Colorful Shading Accent 6" w:semiHidden="0" w:uiPriority="71" w:unhideWhenUsed="0"/>
-    <w:lsdException w:name="Colorful List Accent 6" w:semiHidden="0" w:uiPriority="72" w:unhideWhenUsed="0"/>
-    <w:lsdException w:name="Colorful Grid Accent 6" w:semiHidden="0" w:uiPriority="73" w:unhideWhenUsed="0"/>
-    <w:lsdException w:name="Subtle Emphasis" w:semiHidden="0" w:uiPriority="19" w:unhideWhenUsed="0" w:qFormat="1"/>
-    <w:lsdException w:name="Intense Emphasis" w:semiHidden="0" w:uiPriority="21" w:unhideWhenUsed="0" w:qFormat="1"/>
-    <w:lsdException w:name="Subtle Reference" w:semiHidden="0" w:uiPriority="31" w:unhideWhenUsed="0" w:qFormat="1"/>
-    <w:lsdException w:name="Intense Reference" w:semiHidden="0" w:uiPriority="32" w:unhideWhenUsed="0" w:qFormat="1"/>
-    <w:lsdException w:name="Book Title" w:semiHidden="0" w:uiPriority="33" w:unhideWhenUsed="0" w:qFormat="1"/>
-    <w:lsdException w:name="Bibliography" w:uiPriority="37"/>
-    <w:lsdException w:name="TOC Heading" w:uiPriority="39" w:qFormat="1"/>
+  <w:latentStyles w:defLockedState="0" w:defUIPriority="99" w:defSemiHidden="0" w:defUnhideWhenUsed="0" w:defQFormat="0" w:count="371">
+    <w:lsdException w:name="Normal" w:uiPriority="0" w:qFormat="1"/>
+    <w:lsdException w:name="heading 1" w:uiPriority="0" w:qFormat="1"/>
+    <w:lsdException w:name="heading 2" w:semiHidden="1" w:uiPriority="0" w:unhideWhenUsed="1" w:qFormat="1"/>
+    <w:lsdException w:name="heading 3" w:semiHidden="1" w:uiPriority="9" w:unhideWhenUsed="1" w:qFormat="1"/>
+    <w:lsdException w:name="heading 4" w:semiHidden="1" w:uiPriority="9" w:unhideWhenUsed="1" w:qFormat="1"/>
+    <w:lsdException w:name="heading 5" w:semiHidden="1" w:uiPriority="9" w:unhideWhenUsed="1" w:qFormat="1"/>
+    <w:lsdException w:name="heading 6" w:semiHidden="1" w:uiPriority="9" w:unhideWhenUsed="1" w:qFormat="1"/>
+    <w:lsdException w:name="heading 7" w:semiHidden="1" w:uiPriority="9" w:unhideWhenUsed="1" w:qFormat="1"/>
+    <w:lsdException w:name="heading 8" w:semiHidden="1" w:uiPriority="9" w:unhideWhenUsed="1" w:qFormat="1"/>
+    <w:lsdException w:name="heading 9" w:semiHidden="1" w:uiPriority="9" w:unhideWhenUsed="1" w:qFormat="1"/>
+    <w:lsdException w:name="index 1" w:semiHidden="1" w:unhideWhenUsed="1"/>
+    <w:lsdException w:name="index 2" w:semiHidden="1" w:unhideWhenUsed="1"/>
+    <w:lsdException w:name="index 3" w:semiHidden="1" w:unhideWhenUsed="1"/>
+    <w:lsdException w:name="index 4" w:semiHidden="1" w:unhideWhenUsed="1"/>
+    <w:lsdException w:name="index 5" w:semiHidden="1" w:unhideWhenUsed="1"/>
+    <w:lsdException w:name="index 6" w:semiHidden="1" w:unhideWhenUsed="1"/>
+    <w:lsdException w:name="index 7" w:semiHidden="1" w:unhideWhenUsed="1"/>
+    <w:lsdException w:name="index 8" w:semiHidden="1" w:unhideWhenUsed="1"/>
+    <w:lsdException w:name="index 9" w:semiHidden="1" w:unhideWhenUsed="1"/>
+    <w:lsdException w:name="toc 1" w:semiHidden="1" w:uiPriority="39" w:unhideWhenUsed="1" w:qFormat="1"/>
+    <w:lsdException w:name="toc 2" w:semiHidden="1" w:uiPriority="39" w:unhideWhenUsed="1" w:qFormat="1"/>
+    <w:lsdException w:name="toc 3" w:semiHidden="1" w:uiPriority="39" w:unhideWhenUsed="1" w:qFormat="1"/>
+    <w:lsdException w:name="toc 4" w:semiHidden="1" w:uiPriority="39" w:unhideWhenUsed="1"/>
+    <w:lsdException w:name="toc 5" w:semiHidden="1" w:uiPriority="39" w:unhideWhenUsed="1"/>
+    <w:lsdException w:name="toc 6" w:semiHidden="1" w:uiPriority="39" w:unhideWhenUsed="1"/>
+    <w:lsdException w:name="toc 7" w:semiHidden="1" w:uiPriority="39" w:unhideWhenUsed="1"/>
+    <w:lsdException w:name="toc 8" w:semiHidden="1" w:uiPriority="39" w:unhideWhenUsed="1"/>
+    <w:lsdException w:name="toc 9" w:semiHidden="1" w:uiPriority="39" w:unhideWhenUsed="1"/>
+    <w:lsdException w:name="Normal Indent" w:semiHidden="1" w:unhideWhenUsed="1"/>
+    <w:lsdException w:name="footnote text" w:semiHidden="1" w:unhideWhenUsed="1"/>
+    <w:lsdException w:name="annotation text" w:semiHidden="1" w:unhideWhenUsed="1"/>
+    <w:lsdException w:name="header" w:semiHidden="1" w:unhideWhenUsed="1"/>
+    <w:lsdException w:name="footer" w:semiHidden="1" w:unhideWhenUsed="1"/>
+    <w:lsdException w:name="index heading" w:semiHidden="1" w:unhideWhenUsed="1"/>
+    <w:lsdException w:name="caption" w:semiHidden="1" w:uiPriority="35" w:unhideWhenUsed="1" w:qFormat="1"/>
+    <w:lsdException w:name="table of figures" w:semiHidden="1" w:unhideWhenUsed="1"/>
+    <w:lsdException w:name="envelope address" w:semiHidden="1" w:unhideWhenUsed="1"/>
+    <w:lsdException w:name="envelope return" w:semiHidden="1" w:unhideWhenUsed="1"/>
+    <w:lsdException w:name="footnote reference" w:semiHidden="1" w:unhideWhenUsed="1"/>
+    <w:lsdException w:name="annotation reference" w:semiHidden="1" w:unhideWhenUsed="1"/>
+    <w:lsdException w:name="line number" w:semiHidden="1" w:unhideWhenUsed="1"/>
+    <w:lsdException w:name="page number" w:semiHidden="1" w:unhideWhenUsed="1"/>
+    <w:lsdException w:name="endnote reference" w:semiHidden="1" w:unhideWhenUsed="1"/>
+    <w:lsdException w:name="endnote text" w:semiHidden="1" w:unhideWhenUsed="1"/>
+    <w:lsdException w:name="table of authorities" w:semiHidden="1" w:unhideWhenUsed="1"/>
+    <w:lsdException w:name="macro" w:semiHidden="1" w:unhideWhenUsed="1"/>
+    <w:lsdException w:name="toa heading" w:semiHidden="1" w:unhideWhenUsed="1"/>
+    <w:lsdException w:name="List" w:semiHidden="1" w:unhideWhenUsed="1"/>
+    <w:lsdException w:name="List Bullet" w:semiHidden="1" w:unhideWhenUsed="1"/>
+    <w:lsdException w:name="List Number" w:semiHidden="1" w:unhideWhenUsed="1"/>
+    <w:lsdException w:name="List 2" w:semiHidden="1" w:unhideWhenUsed="1"/>
+    <w:lsdException w:name="List 3" w:semiHidden="1" w:unhideWhenUsed="1"/>
+    <w:lsdException w:name="List 4" w:semiHidden="1" w:unhideWhenUsed="1"/>
+    <w:lsdException w:name="List 5" w:semiHidden="1" w:unhideWhenUsed="1"/>
+    <w:lsdException w:name="List Bullet 2" w:semiHidden="1" w:unhideWhenUsed="1"/>
+    <w:lsdException w:name="List Bullet 3" w:semiHidden="1" w:unhideWhenUsed="1"/>
+    <w:lsdException w:name="List Bullet 4" w:semiHidden="1" w:unhideWhenUsed="1"/>
+    <w:lsdException w:name="List Bullet 5" w:semiHidden="1" w:unhideWhenUsed="1"/>
+    <w:lsdException w:name="List Number 2" w:semiHidden="1" w:unhideWhenUsed="1"/>
+    <w:lsdException w:name="List Number 3" w:semiHidden="1" w:unhideWhenUsed="1"/>
+    <w:lsdException w:name="List Number 4" w:semiHidden="1" w:unhideWhenUsed="1"/>
+    <w:lsdException w:name="List Number 5" w:semiHidden="1" w:unhideWhenUsed="1"/>
+    <w:lsdException w:name="Title" w:uiPriority="10" w:qFormat="1"/>
+    <w:lsdException w:name="Closing" w:semiHidden="1" w:unhideWhenUsed="1"/>
+    <w:lsdException w:name="Signature" w:semiHidden="1" w:unhideWhenUsed="1"/>
+    <w:lsdException w:name="Default Paragraph Font" w:semiHidden="1" w:uiPriority="1" w:unhideWhenUsed="1"/>
+    <w:lsdException w:name="Body Text" w:semiHidden="1" w:uiPriority="0" w:unhideWhenUsed="1"/>
+    <w:lsdException w:name="Body Text Indent" w:semiHidden="1" w:unhideWhenUsed="1"/>
+    <w:lsdException w:name="List Continue" w:semiHidden="1" w:unhideWhenUsed="1"/>
+    <w:lsdException w:name="List Continue 2" w:semiHidden="1" w:unhideWhenUsed="1"/>
+    <w:lsdException w:name="List Continue 3" w:semiHidden="1" w:unhideWhenUsed="1"/>
+    <w:lsdException w:name="List Continue 4" w:semiHidden="1" w:unhideWhenUsed="1"/>
+    <w:lsdException w:name="List Continue 5" w:semiHidden="1" w:unhideWhenUsed="1"/>
+    <w:lsdException w:name="Message Header" w:semiHidden="1" w:unhideWhenUsed="1"/>
+    <w:lsdException w:name="Subtitle" w:uiPriority="11" w:qFormat="1"/>
+    <w:lsdException w:name="Salutation" w:semiHidden="1" w:unhideWhenUsed="1"/>
+    <w:lsdException w:name="Date" w:semiHidden="1" w:unhideWhenUsed="1"/>
+    <w:lsdException w:name="Body Text First Indent" w:semiHidden="1" w:unhideWhenUsed="1"/>
+    <w:lsdException w:name="Body Text First Indent 2" w:semiHidden="1" w:unhideWhenUsed="1"/>
+    <w:lsdException w:name="Note Heading" w:semiHidden="1" w:unhideWhenUsed="1"/>
+    <w:lsdException w:name="Body Text 2" w:semiHidden="1" w:unhideWhenUsed="1"/>
+    <w:lsdException w:name="Body Text 3" w:semiHidden="1" w:unhideWhenUsed="1"/>
+    <w:lsdException w:name="Body Text Indent 2" w:semiHidden="1" w:unhideWhenUsed="1"/>
+    <w:lsdException w:name="Body Text Indent 3" w:semiHidden="1" w:unhideWhenUsed="1"/>
+    <w:lsdException w:name="Block Text" w:semiHidden="1" w:unhideWhenUsed="1"/>
+    <w:lsdException w:name="Hyperlink" w:semiHidden="1" w:unhideWhenUsed="1"/>
+    <w:lsdException w:name="FollowedHyperlink" w:semiHidden="1" w:unhideWhenUsed="1"/>
+    <w:lsdException w:name="Strong" w:uiPriority="22" w:qFormat="1"/>
+    <w:lsdException w:name="Emphasis" w:uiPriority="20" w:qFormat="1"/>
+    <w:lsdException w:name="Document Map" w:semiHidden="1" w:unhideWhenUsed="1"/>
+    <w:lsdException w:name="Plain Text" w:semiHidden="1" w:unhideWhenUsed="1"/>
+    <w:lsdException w:name="E-mail Signature" w:semiHidden="1" w:unhideWhenUsed="1"/>
+    <w:lsdException w:name="HTML Top of Form" w:semiHidden="1" w:unhideWhenUsed="1"/>
+    <w:lsdException w:name="HTML Bottom of Form" w:semiHidden="1" w:unhideWhenUsed="1"/>
+    <w:lsdException w:name="Normal (Web)" w:semiHidden="1" w:unhideWhenUsed="1"/>
+    <w:lsdException w:name="HTML Acronym" w:semiHidden="1" w:unhideWhenUsed="1"/>
+    <w:lsdException w:name="HTML Address" w:semiHidden="1" w:unhideWhenUsed="1"/>
+    <w:lsdException w:name="HTML Cite" w:semiHidden="1" w:unhideWhenUsed="1"/>
+    <w:lsdException w:name="HTML Code" w:semiHidden="1" w:unhideWhenUsed="1"/>
+    <w:lsdException w:name="HTML Definition" w:semiHidden="1" w:unhideWhenUsed="1"/>
+    <w:lsdException w:name="HTML Keyboard" w:semiHidden="1" w:unhideWhenUsed="1"/>
+    <w:lsdException w:name="HTML Preformatted" w:semiHidden="1" w:unhideWhenUsed="1"/>
+    <w:lsdException w:name="HTML Sample" w:semiHidden="1" w:unhideWhenUsed="1"/>
+    <w:lsdException w:name="HTML Typewriter" w:semiHidden="1" w:unhideWhenUsed="1"/>
+    <w:lsdException w:name="HTML Variable" w:semiHidden="1" w:unhideWhenUsed="1"/>
+    <w:lsdException w:name="Normal Table" w:semiHidden="1" w:unhideWhenUsed="1"/>
+    <w:lsdException w:name="annotation subject" w:semiHidden="1" w:unhideWhenUsed="1"/>
+    <w:lsdException w:name="No List" w:semiHidden="1" w:unhideWhenUsed="1"/>
+    <w:lsdException w:name="Outline List 1" w:semiHidden="1" w:unhideWhenUsed="1"/>
+    <w:lsdException w:name="Outline List 2" w:semiHidden="1" w:unhideWhenUsed="1"/>
+    <w:lsdException w:name="Outline List 3" w:semiHidden="1" w:unhideWhenUsed="1"/>
+    <w:lsdException w:name="Table Simple 1" w:semiHidden="1" w:unhideWhenUsed="1"/>
+    <w:lsdException w:name="Table Simple 2" w:semiHidden="1" w:unhideWhenUsed="1"/>
+    <w:lsdException w:name="Table Simple 3" w:semiHidden="1" w:unhideWhenUsed="1"/>
+    <w:lsdException w:name="Table Classic 1" w:semiHidden="1" w:unhideWhenUsed="1"/>
+    <w:lsdException w:name="Table Classic 2" w:semiHidden="1" w:unhideWhenUsed="1"/>
+    <w:lsdException w:name="Table Classic 3" w:semiHidden="1" w:unhideWhenUsed="1"/>
+    <w:lsdException w:name="Table Classic 4" w:semiHidden="1" w:unhideWhenUsed="1"/>
+    <w:lsdException w:name="Table Colorful 1" w:semiHidden="1" w:unhideWhenUsed="1"/>
+    <w:lsdException w:name="Table Colorful 2" w:semiHidden="1" w:unhideWhenUsed="1"/>
+    <w:lsdException w:name="Table Colorful 3" w:semiHidden="1" w:unhideWhenUsed="1"/>
+    <w:lsdException w:name="Table Columns 1" w:semiHidden="1" w:unhideWhenUsed="1"/>
+    <w:lsdException w:name="Table Columns 2" w:semiHidden="1" w:unhideWhenUsed="1"/>
+    <w:lsdException w:name="Table Columns 3" w:semiHidden="1" w:unhideWhenUsed="1"/>
+    <w:lsdException w:name="Table Columns 4" w:semiHidden="1" w:unhideWhenUsed="1"/>
+    <w:lsdException w:name="Table Columns 5" w:semiHidden="1" w:unhideWhenUsed="1"/>
+    <w:lsdException w:name="Table Grid 1" w:semiHidden="1" w:unhideWhenUsed="1"/>
+    <w:lsdException w:name="Table Grid 2" w:semiHidden="1" w:unhideWhenUsed="1"/>
+    <w:lsdException w:name="Table Grid 3" w:semiHidden="1" w:unhideWhenUsed="1"/>
+    <w:lsdException w:name="Table Grid 4" w:semiHidden="1" w:unhideWhenUsed="1"/>
+    <w:lsdException w:name="Table Grid 5" w:semiHidden="1" w:unhideWhenUsed="1"/>
+    <w:lsdException w:name="Table Grid 6" w:semiHidden="1" w:unhideWhenUsed="1"/>
+    <w:lsdException w:name="Table Grid 7" w:semiHidden="1" w:unhideWhenUsed="1"/>
+    <w:lsdException w:name="Table Grid 8" w:semiHidden="1" w:unhideWhenUsed="1"/>
+    <w:lsdException w:name="Table List 1" w:semiHidden="1" w:unhideWhenUsed="1"/>
+    <w:lsdException w:name="Table List 2" w:semiHidden="1" w:unhideWhenUsed="1"/>
+    <w:lsdException w:name="Table List 3" w:semiHidden="1" w:unhideWhenUsed="1"/>
+    <w:lsdException w:name="Table List 4" w:semiHidden="1" w:unhideWhenUsed="1"/>
+    <w:lsdException w:name="Table List 5" w:semiHidden="1" w:unhideWhenUsed="1"/>
+    <w:lsdException w:name="Table List 6" w:semiHidden="1" w:unhideWhenUsed="1"/>
+    <w:lsdException w:name="Table List 7" w:semiHidden="1" w:unhideWhenUsed="1"/>
+    <w:lsdException w:name="Table List 8" w:semiHidden="1" w:unhideWhenUsed="1"/>
+    <w:lsdException w:name="Table 3D effects 1" w:semiHidden="1" w:unhideWhenUsed="1"/>
+    <w:lsdException w:name="Table 3D effects 2" w:semiHidden="1" w:unhideWhenUsed="1"/>
+    <w:lsdException w:name="Table 3D effects 3" w:semiHidden="1" w:unhideWhenUsed="1"/>
+    <w:lsdException w:name="Table Contemporary" w:semiHidden="1" w:unhideWhenUsed="1"/>
+    <w:lsdException w:name="Table Elegant" w:semiHidden="1" w:unhideWhenUsed="1"/>
+    <w:lsdException w:name="Table Professional" w:semiHidden="1" w:unhideWhenUsed="1"/>
+    <w:lsdException w:name="Table Subtle 1" w:semiHidden="1" w:unhideWhenUsed="1"/>
+    <w:lsdException w:name="Table Subtle 2" w:semiHidden="1" w:unhideWhenUsed="1"/>
+    <w:lsdException w:name="Table Web 1" w:semiHidden="1" w:unhideWhenUsed="1"/>
+    <w:lsdException w:name="Table Web 2" w:semiHidden="1" w:unhideWhenUsed="1"/>
+    <w:lsdException w:name="Table Web 3" w:semiHidden="1" w:unhideWhenUsed="1"/>
+    <w:lsdException w:name="Balloon Text" w:semiHidden="1" w:unhideWhenUsed="1"/>
+    <w:lsdException w:name="Table Grid" w:uiPriority="0"/>
+    <w:lsdException w:name="Table Theme" w:semiHidden="1" w:unhideWhenUsed="1"/>
+    <w:lsdException w:name="Placeholder Text" w:semiHidden="1"/>
+    <w:lsdException w:name="No Spacing" w:uiPriority="1" w:qFormat="1"/>
+    <w:lsdException w:name="Light Shading" w:uiPriority="60"/>
+    <w:lsdException w:name="Light List" w:uiPriority="61"/>
+    <w:lsdException w:name="Light Grid" w:uiPriority="62"/>
+    <w:lsdException w:name="Medium Shading 1" w:uiPriority="63"/>
+    <w:lsdException w:name="Medium Shading 2" w:uiPriority="64"/>
+    <w:lsdException w:name="Medium List 1" w:uiPriority="65"/>
+    <w:lsdException w:name="Medium List 2" w:uiPriority="66"/>
+    <w:lsdException w:name="Medium Grid 1" w:uiPriority="67"/>
+    <w:lsdException w:name="Medium Grid 2" w:uiPriority="68"/>
+    <w:lsdException w:name="Medium Grid 3" w:uiPriority="69"/>
+    <w:lsdException w:name="Dark List" w:uiPriority="70"/>
+    <w:lsdException w:name="Colorful Shading" w:uiPriority="71"/>
+    <w:lsdException w:name="Colorful List" w:uiPriority="72"/>
+    <w:lsdException w:name="Colorful Grid" w:uiPriority="73"/>
+    <w:lsdException w:name="Light Shading Accent 1" w:uiPriority="60"/>
+    <w:lsdException w:name="Light List Accent 1" w:uiPriority="61"/>
+    <w:lsdException w:name="Light Grid Accent 1" w:uiPriority="62"/>
+    <w:lsdException w:name="Medium Shading 1 Accent 1" w:uiPriority="63"/>
+    <w:lsdException w:name="Medium Shading 2 Accent 1" w:uiPriority="64"/>
+    <w:lsdException w:name="Medium List 1 Accent 1" w:uiPriority="65"/>
+    <w:lsdException w:name="Revision" w:semiHidden="1"/>
+    <w:lsdException w:name="List Paragraph" w:uiPriority="34" w:qFormat="1"/>
+    <w:lsdException w:name="Quote" w:uiPriority="29" w:qFormat="1"/>
+    <w:lsdException w:name="Intense Quote" w:uiPriority="30" w:qFormat="1"/>
+    <w:lsdException w:name="Medium List 2 Accent 1" w:uiPriority="66"/>
+    <w:lsdException w:name="Medium Grid 1 Accent 1" w:uiPriority="67"/>
+    <w:lsdException w:name="Medium Grid 2 Accent 1" w:uiPriority="68"/>
+    <w:lsdException w:name="Medium Grid 3 Accent 1" w:uiPriority="69"/>
+    <w:lsdException w:name="Dark List Accent 1" w:uiPriority="70"/>
+    <w:lsdException w:name="Colorful Shading Accent 1" w:uiPriority="71"/>
+    <w:lsdException w:name="Colorful List Accent 1" w:uiPriority="72"/>
+    <w:lsdException w:name="Colorful Grid Accent 1" w:uiPriority="73"/>
+    <w:lsdException w:name="Light Shading Accent 2" w:uiPriority="60"/>
+    <w:lsdException w:name="Light List Accent 2" w:uiPriority="61"/>
+    <w:lsdException w:name="Light Grid Accent 2" w:uiPriority="62"/>
+    <w:lsdException w:name="Medium Shading 1 Accent 2" w:uiPriority="63"/>
+    <w:lsdException w:name="Medium Shading 2 Accent 2" w:uiPriority="64"/>
+    <w:lsdException w:name="Medium List 1 Accent 2" w:uiPriority="65"/>
+    <w:lsdException w:name="Medium List 2 Accent 2" w:uiPriority="66"/>
+    <w:lsdException w:name="Medium Grid 1 Accent 2" w:uiPriority="67"/>
+    <w:lsdException w:name="Medium Grid 2 Accent 2" w:uiPriority="68"/>
+    <w:lsdException w:name="Medium Grid 3 Accent 2" w:uiPriority="69"/>
+    <w:lsdException w:name="Dark List Accent 2" w:uiPriority="70"/>
+    <w:lsdException w:name="Colorful Shading Accent 2" w:uiPriority="71"/>
+    <w:lsdException w:name="Colorful List Accent 2" w:uiPriority="72"/>
+    <w:lsdException w:name="Colorful Grid Accent 2" w:uiPriority="73"/>
+    <w:lsdException w:name="Light Shading Accent 3" w:uiPriority="60"/>
+    <w:lsdException w:name="Light List Accent 3" w:uiPriority="61"/>
+    <w:lsdException w:name="Light Grid Accent 3" w:uiPriority="62"/>
+    <w:lsdException w:name="Medium Shading 1 Accent 3" w:uiPriority="63"/>
+    <w:lsdException w:name="Medium Shading 2 Accent 3" w:uiPriority="64"/>
+    <w:lsdException w:name="Medium List 1 Accent 3" w:uiPriority="65"/>
+    <w:lsdException w:name="Medium List 2 Accent 3" w:uiPriority="66"/>
+    <w:lsdException w:name="Medium Grid 1 Accent 3" w:uiPriority="67"/>
+    <w:lsdException w:name="Medium Grid 2 Accent 3" w:uiPriority="68"/>
+    <w:lsdException w:name="Medium Grid 3 Accent 3" w:uiPriority="69"/>
+    <w:lsdException w:name="Dark List Accent 3" w:uiPriority="70"/>
+    <w:lsdException w:name="Colorful Shading Accent 3" w:uiPriority="71"/>
+    <w:lsdException w:name="Colorful List Accent 3" w:uiPriority="72"/>
+    <w:lsdException w:name="Colorful Grid Accent 3" w:uiPriority="73"/>
+    <w:lsdException w:name="Light Shading Accent 4" w:uiPriority="60"/>
+    <w:lsdException w:name="Light List Accent 4" w:uiPriority="61"/>
+    <w:lsdException w:name="Light Grid Accent 4" w:uiPriority="62"/>
+    <w:lsdException w:name="Medium Shading 1 Accent 4" w:uiPriority="63"/>
+    <w:lsdException w:name="Medium Shading 2 Accent 4" w:uiPriority="64"/>
+    <w:lsdException w:name="Medium List 1 Accent 4" w:uiPriority="65"/>
+    <w:lsdException w:name="Medium List 2 Accent 4" w:uiPriority="66"/>
+    <w:lsdException w:name="Medium Grid 1 Accent 4" w:uiPriority="67"/>
+    <w:lsdException w:name="Medium Grid 2 Accent 4" w:uiPriority="68"/>
+    <w:lsdException w:name="Medium Grid 3 Accent 4" w:uiPriority="69"/>
+    <w:lsdException w:name="Dark List Accent 4" w:uiPriority="70"/>
+    <w:lsdException w:name="Colorful Shading Accent 4" w:uiPriority="71"/>
+    <w:lsdException w:name="Colorful List Accent 4" w:uiPriority="72"/>
+    <w:lsdException w:name="Colorful Grid Accent 4" w:uiPriority="73"/>
+    <w:lsdException w:name="Light Shading Accent 5" w:uiPriority="60"/>
+    <w:lsdException w:name="Light List Accent 5" w:uiPriority="61"/>
+    <w:lsdException w:name="Light Grid Accent 5" w:uiPriority="62"/>
+    <w:lsdException w:name="Medium Shading 1 Accent 5" w:uiPriority="63"/>
+    <w:lsdException w:name="Medium Shading 2 Accent 5" w:uiPriority="64"/>
+    <w:lsdException w:name="Medium List 1 Accent 5" w:uiPriority="65"/>
+    <w:lsdException w:name="Medium List 2 Accent 5" w:uiPriority="66"/>
+    <w:lsdException w:name="Medium Grid 1 Accent 5" w:uiPriority="67"/>
+    <w:lsdException w:name="Medium Grid 2 Accent 5" w:uiPriority="68"/>
+    <w:lsdException w:name="Medium Grid 3 Accent 5" w:uiPriority="69"/>
+    <w:lsdException w:name="Dark List Accent 5" w:uiPriority="70"/>
+    <w:lsdException w:name="Colorful Shading Accent 5" w:uiPriority="71"/>
+    <w:lsdException w:name="Colorful List Accent 5" w:uiPriority="72"/>
+    <w:lsdException w:name="Colorful Grid Accent 5" w:uiPriority="73"/>
+    <w:lsdException w:name="Light Shading Accent 6" w:uiPriority="60"/>
+    <w:lsdException w:name="Light List Accent 6" w:uiPriority="61"/>
+    <w:lsdException w:name="Light Grid Accent 6" w:uiPriority="62"/>
+    <w:lsdException w:name="Medium Shading 1 Accent 6" w:uiPriority="63"/>
+    <w:lsdException w:name="Medium Shading 2 Accent 6" w:uiPriority="64"/>
+    <w:lsdException w:name="Medium List 1 Accent 6" w:uiPriority="65"/>
+    <w:lsdException w:name="Medium List 2 Accent 6" w:uiPriority="66"/>
+    <w:lsdException w:name="Medium Grid 1 Accent 6" w:uiPriority="67"/>
+    <w:lsdException w:name="Medium Grid 2 Accent 6" w:uiPriority="68"/>
+    <w:lsdException w:name="Medium Grid 3 Accent 6" w:uiPriority="69"/>
+    <w:lsdException w:name="Dark List Accent 6" w:uiPriority="70"/>
+    <w:lsdException w:name="Colorful Shading Accent 6" w:uiPriority="71"/>
+    <w:lsdException w:name="Colorful List Accent 6" w:uiPriority="72"/>
+    <w:lsdException w:name="Colorful Grid Accent 6" w:uiPriority="73"/>
+    <w:lsdException w:name="Subtle Emphasis" w:uiPriority="19" w:qFormat="1"/>
+    <w:lsdException w:name="Intense Emphasis" w:uiPriority="21" w:qFormat="1"/>
+    <w:lsdException w:name="Subtle Reference" w:uiPriority="31" w:qFormat="1"/>
+    <w:lsdException w:name="Intense Reference" w:uiPriority="32" w:qFormat="1"/>
+    <w:lsdException w:name="Book Title" w:uiPriority="33" w:qFormat="1"/>
+    <w:lsdException w:name="Bibliography" w:semiHidden="1" w:uiPriority="37" w:unhideWhenUsed="1"/>
+    <w:lsdException w:name="TOC Heading" w:semiHidden="1" w:uiPriority="39" w:unhideWhenUsed="1" w:qFormat="1"/>
+    <w:lsdException w:name="Plain Table 1" w:uiPriority="41"/>
+    <w:lsdException w:name="Plain Table 2" w:uiPriority="42"/>
+    <w:lsdException w:name="Plain Table 3" w:uiPriority="43"/>
+    <w:lsdException w:name="Plain Table 4" w:uiPriority="44"/>
+    <w:lsdException w:name="Plain Table 5" w:uiPriority="45"/>
+    <w:lsdException w:name="Grid Table Light" w:uiPriority="40"/>
+    <w:lsdException w:name="Grid Table 1 Light" w:uiPriority="46"/>
+    <w:lsdException w:name="Grid Table 2" w:uiPriority="47"/>
+    <w:lsdException w:name="Grid Table 3" w:uiPriority="48"/>
+    <w:lsdException w:name="Grid Table 4" w:uiPriority="49"/>
+    <w:lsdException w:name="Grid Table 5 Dark" w:uiPriority="50"/>
+    <w:lsdException w:name="Grid Table 6 Colorful" w:uiPriority="51"/>
+    <w:lsdException w:name="Grid Table 7 Colorful" w:uiPriority="52"/>
+    <w:lsdException w:name="Grid Table 1 Light Accent 1" w:uiPriority="46"/>
+    <w:lsdException w:name="Grid Table 2 Accent 1" w:uiPriority="47"/>
+    <w:lsdException w:name="Grid Table 3 Accent 1" w:uiPriority="48"/>
+    <w:lsdException w:name="Grid Table 4 Accent 1" w:uiPriority="49"/>
+    <w:lsdException w:name="Grid Table 5 Dark Accent 1" w:uiPriority="50"/>
+    <w:lsdException w:name="Grid Table 6 Colorful Accent 1" w:uiPriority="51"/>
+    <w:lsdException w:name="Grid Table 7 Colorful Accent 1" w:uiPriority="52"/>
+    <w:lsdException w:name="Grid Table 1 Light Accent 2" w:uiPriority="46"/>
+    <w:lsdException w:name="Grid Table 2 Accent 2" w:uiPriority="47"/>
+    <w:lsdException w:name="Grid Table 3 Accent 2" w:uiPriority="48"/>
+    <w:lsdException w:name="Grid Table 4 Accent 2" w:uiPriority="49"/>
+    <w:lsdException w:name="Grid Table 5 Dark Accent 2" w:uiPriority="50"/>
+    <w:lsdException w:name="Grid Table 6 Colorful Accent 2" w:uiPriority="51"/>
+    <w:lsdException w:name="Grid Table 7 Colorful Accent 2" w:uiPriority="52"/>
+    <w:lsdException w:name="Grid Table 1 Light Accent 3" w:uiPriority="46"/>
+    <w:lsdException w:name="Grid Table 2 Accent 3" w:uiPriority="47"/>
+    <w:lsdException w:name="Grid Table 3 Accent 3" w:uiPriority="48"/>
+    <w:lsdException w:name="Grid Table 4 Accent 3" w:uiPriority="49"/>
+    <w:lsdException w:name="Grid Table 5 Dark Accent 3" w:uiPriority="50"/>
+    <w:lsdException w:name="Grid Table 6 Colorful Accent 3" w:uiPriority="51"/>
+    <w:lsdException w:name="Grid Table 7 Colorful Accent 3" w:uiPriority="52"/>
+    <w:lsdException w:name="Grid Table 1 Light Accent 4" w:uiPriority="46"/>
+    <w:lsdException w:name="Grid Table 2 Accent 4" w:uiPriority="47"/>
+    <w:lsdException w:name="Grid Table 3 Accent 4" w:uiPriority="48"/>
+    <w:lsdException w:name="Grid Table 4 Accent 4" w:uiPriority="49"/>
+    <w:lsdException w:name="Grid Table 5 Dark Accent 4" w:uiPriority="50"/>
+    <w:lsdException w:name="Grid Table 6 Colorful Accent 4" w:uiPriority="51"/>
+    <w:lsdException w:name="Grid Table 7 Colorful Accent 4" w:uiPriority="52"/>
+    <w:lsdException w:name="Grid Table 1 Light Accent 5" w:uiPriority="46"/>
+    <w:lsdException w:name="Grid Table 2 Accent 5" w:uiPriority="47"/>
+    <w:lsdException w:name="Grid Table 3 Accent 5" w:uiPriority="48"/>
+    <w:lsdException w:name="Grid Table 4 Accent 5" w:uiPriority="49"/>
+    <w:lsdException w:name="Grid Table 5 Dark Accent 5" w:uiPriority="50"/>
+    <w:lsdException w:name="Grid Table 6 Colorful Accent 5" w:uiPriority="51"/>
+    <w:lsdException w:name="Grid Table 7 Colorful Accent 5" w:uiPriority="52"/>
+    <w:lsdException w:name="Grid Table 1 Light Accent 6" w:uiPriority="46"/>
+    <w:lsdException w:name="Grid Table 2 Accent 6" w:uiPriority="47"/>
+    <w:lsdException w:name="Grid Table 3 Accent 6" w:uiPriority="48"/>
+    <w:lsdException w:name="Grid Table 4 Accent 6" w:uiPriority="49"/>
+    <w:lsdException w:name="Grid Table 5 Dark Accent 6" w:uiPriority="50"/>
+    <w:lsdException w:name="Grid Table 6 Colorful Accent 6" w:uiPriority="51"/>
+    <w:lsdException w:name="Grid Table 7 Colorful Accent 6" w:uiPriority="52"/>
+    <w:lsdException w:name="List Table 1 Light" w:uiPriority="46"/>
+    <w:lsdException w:name="List Table 2" w:uiPriority="47"/>
+    <w:lsdException w:name="List Table 3" w:uiPriority="48"/>
+    <w:lsdException w:name="List Table 4" w:uiPriority="49"/>
+    <w:lsdException w:name="List Table 5 Dark" w:uiPriority="50"/>
+    <w:lsdException w:name="List Table 6 Colorful" w:uiPriority="51"/>
+    <w:lsdException w:name="List Table 7 Colorful" w:uiPriority="52"/>
+    <w:lsdException w:name="List Table 1 Light Accent 1" w:uiPriority="46"/>
+    <w:lsdException w:name="List Table 2 Accent 1" w:uiPriority="47"/>
+    <w:lsdException w:name="List Table 3 Accent 1" w:uiPriority="48"/>
+    <w:lsdException w:name="List Table 4 Accent 1" w:uiPriority="49"/>
+    <w:lsdException w:name="List Table 5 Dark Accent 1" w:uiPriority="50"/>
+    <w:lsdException w:name="List Table 6 Colorful Accent 1" w:uiPriority="51"/>
+    <w:lsdException w:name="List Table 7 Colorful Accent 1" w:uiPriority="52"/>
+    <w:lsdException w:name="List Table 1 Light Accent 2" w:uiPriority="46"/>
+    <w:lsdException w:name="List Table 2 Accent 2" w:uiPriority="47"/>
+    <w:lsdException w:name="List Table 3 Accent 2" w:uiPriority="48"/>
+    <w:lsdException w:name="List Table 4 Accent 2" w:uiPriority="49"/>
+    <w:lsdException w:name="List Table 5 Dark Accent 2" w:uiPriority="50"/>
+    <w:lsdException w:name="List Table 6 Colorful Accent 2" w:uiPriority="51"/>
+    <w:lsdException w:name="List Table 7 Colorful Accent 2" w:uiPriority="52"/>
+    <w:lsdException w:name="List Table 1 Light Accent 3" w:uiPriority="46"/>
+    <w:lsdException w:name="List Table 2 Accent 3" w:uiPriority="47"/>
+    <w:lsdException w:name="List Table 3 Accent 3" w:uiPriority="48"/>
+    <w:lsdException w:name="List Table 4 Accent 3" w:uiPriority="49"/>
+    <w:lsdException w:name="List Table 5 Dark Accent 3" w:uiPriority="50"/>
+    <w:lsdException w:name="List Table 6 Colorful Accent 3" w:uiPriority="51"/>
+    <w:lsdException w:name="List Table 7 Colorful Accent 3" w:uiPriority="52"/>
+    <w:lsdException w:name="List Table 1 Light Accent 4" w:uiPriority="46"/>
+    <w:lsdException w:name="List Table 2 Accent 4" w:uiPriority="47"/>
+    <w:lsdException w:name="List Table 3 Accent 4" w:uiPriority="48"/>
+    <w:lsdException w:name="List Table 4 Accent 4" w:uiPriority="49"/>
+    <w:lsdException w:name="List Table 5 Dark Accent 4" w:uiPriority="50"/>
+    <w:lsdException w:name="List Table 6 Colorful Accent 4" w:uiPriority="51"/>
+    <w:lsdException w:name="List Table 7 Colorful Accent 4" w:uiPriority="52"/>
+    <w:lsdException w:name="List Table 1 Light Accent 5" w:uiPriority="46"/>
+    <w:lsdException w:name="List Table 2 Accent 5" w:uiPriority="47"/>
+    <w:lsdException w:name="List Table 3 Accent 5" w:uiPriority="48"/>
+    <w:lsdException w:name="List Table 4 Accent 5" w:uiPriority="49"/>
+    <w:lsdException w:name="List Table 5 Dark Accent 5" w:uiPriority="50"/>
+    <w:lsdException w:name="List Table 6 Colorful Accent 5" w:uiPriority="51"/>
+    <w:lsdException w:name="List Table 7 Colorful Accent 5" w:uiPriority="52"/>
+    <w:lsdException w:name="List Table 1 Light Accent 6" w:uiPriority="46"/>
+    <w:lsdException w:name="List Table 2 Accent 6" w:uiPriority="47"/>
+    <w:lsdException w:name="List Table 3 Accent 6" w:uiPriority="48"/>
+    <w:lsdException w:name="List Table 4 Accent 6" w:uiPriority="49"/>
+    <w:lsdException w:name="List Table 5 Dark Accent 6" w:uiPriority="50"/>
+    <w:lsdException w:name="List Table 6 Colorful Accent 6" w:uiPriority="51"/>
+    <w:lsdException w:name="List Table 7 Colorful Accent 6" w:uiPriority="52"/>
   </w:latentStyles>
   <w:style w:type="paragraph" w:default="1" w:styleId="Normal">
     <w:name w:val="Normal"/>
@@ -6551,7 +6942,6 @@
     <w:uiPriority w:val="99"/>
     <w:semiHidden/>
     <w:unhideWhenUsed/>
-    <w:qFormat/>
     <w:tblPr>
       <w:tblInd w:w="0" w:type="dxa"/>
       <w:tblCellMar>
@@ -7106,11 +7496,11 @@
     <w:qFormat/>
     <w:rsid w:val="005F60BA"/>
   </w:style>
-  <w:style w:type="paragraph" w:styleId="Ttulo">
+  <w:style w:type="paragraph" w:styleId="Puesto">
     <w:name w:val="Title"/>
     <w:basedOn w:val="Normal"/>
     <w:next w:val="Normal"/>
-    <w:link w:val="TtuloCar"/>
+    <w:link w:val="PuestoCar"/>
     <w:uiPriority w:val="10"/>
     <w:qFormat/>
     <w:rsid w:val="009A3173"/>
@@ -7130,10 +7520,10 @@
       <w:szCs w:val="52"/>
     </w:rPr>
   </w:style>
-  <w:style w:type="character" w:customStyle="1" w:styleId="TtuloCar">
-    <w:name w:val="Título Car"/>
+  <w:style w:type="character" w:customStyle="1" w:styleId="PuestoCar">
+    <w:name w:val="Puesto Car"/>
     <w:basedOn w:val="Fuentedeprrafopredeter"/>
-    <w:link w:val="Ttulo"/>
+    <w:link w:val="Puesto"/>
     <w:uiPriority w:val="10"/>
     <w:rsid w:val="009A3173"/>
     <w:rPr>
@@ -7147,7 +7537,7 @@
   </w:style>
   <w:style w:type="paragraph" w:customStyle="1" w:styleId="PSI-Ttulo">
     <w:name w:val="PSI - Título"/>
-    <w:basedOn w:val="Ttulo"/>
+    <w:basedOn w:val="Puesto"/>
     <w:autoRedefine/>
     <w:qFormat/>
     <w:rsid w:val="009A3173"/>
@@ -7193,7 +7583,6 @@
       <w:lang w:val="en-US"/>
     </w:rPr>
     <w:tblPr>
-      <w:tblInd w:w="0" w:type="dxa"/>
       <w:tblBorders>
         <w:top w:val="single" w:sz="4" w:space="0" w:color="auto"/>
         <w:left w:val="single" w:sz="4" w:space="0" w:color="auto"/>
@@ -7202,12 +7591,6 @@
         <w:insideH w:val="single" w:sz="4" w:space="0" w:color="auto"/>
         <w:insideV w:val="single" w:sz="4" w:space="0" w:color="auto"/>
       </w:tblBorders>
-      <w:tblCellMar>
-        <w:top w:w="0" w:type="dxa"/>
-        <w:left w:w="108" w:type="dxa"/>
-        <w:bottom w:w="0" w:type="dxa"/>
-        <w:right w:w="108" w:type="dxa"/>
-      </w:tblCellMar>
     </w:tblPr>
   </w:style>
   <w:style w:type="paragraph" w:styleId="Prrafodelista">
@@ -7221,8 +7604,8 @@
       <w:contextualSpacing/>
     </w:pPr>
   </w:style>
-  <w:style w:type="table" w:customStyle="1" w:styleId="GridTable1LightAccent5">
-    <w:name w:val="Grid Table 1 Light Accent 5"/>
+  <w:style w:type="table" w:customStyle="1" w:styleId="Tabladecuadrcula1clara-nfasis51">
+    <w:name w:val="Tabla de cuadrícula 1 clara - Énfasis 51"/>
     <w:basedOn w:val="Tablanormal"/>
     <w:uiPriority w:val="46"/>
     <w:rsid w:val="007B5934"/>
@@ -7232,7 +7615,6 @@
     <w:tblPr>
       <w:tblStyleRowBandSize w:val="1"/>
       <w:tblStyleColBandSize w:val="1"/>
-      <w:tblInd w:w="0" w:type="dxa"/>
       <w:tblBorders>
         <w:top w:val="single" w:sz="4" w:space="0" w:color="B6DDE8" w:themeColor="accent5" w:themeTint="66"/>
         <w:left w:val="single" w:sz="4" w:space="0" w:color="B6DDE8" w:themeColor="accent5" w:themeTint="66"/>
@@ -7241,12 +7623,6 @@
         <w:insideH w:val="single" w:sz="4" w:space="0" w:color="B6DDE8" w:themeColor="accent5" w:themeTint="66"/>
         <w:insideV w:val="single" w:sz="4" w:space="0" w:color="B6DDE8" w:themeColor="accent5" w:themeTint="66"/>
       </w:tblBorders>
-      <w:tblCellMar>
-        <w:top w:w="0" w:type="dxa"/>
-        <w:left w:w="108" w:type="dxa"/>
-        <w:bottom w:w="0" w:type="dxa"/>
-        <w:right w:w="108" w:type="dxa"/>
-      </w:tblCellMar>
     </w:tblPr>
     <w:tblStylePr w:type="firstRow">
       <w:rPr>
@@ -7285,8 +7661,8 @@
       </w:rPr>
     </w:tblStylePr>
   </w:style>
-  <w:style w:type="table" w:customStyle="1" w:styleId="GridTable2Accent1">
-    <w:name w:val="Grid Table 2 Accent 1"/>
+  <w:style w:type="table" w:customStyle="1" w:styleId="Tabladecuadrcula2-nfasis11">
+    <w:name w:val="Tabla de cuadrícula 2 - Énfasis 11"/>
     <w:basedOn w:val="Tablanormal"/>
     <w:uiPriority w:val="47"/>
     <w:rsid w:val="007B5934"/>
@@ -7296,19 +7672,12 @@
     <w:tblPr>
       <w:tblStyleRowBandSize w:val="1"/>
       <w:tblStyleColBandSize w:val="1"/>
-      <w:tblInd w:w="0" w:type="dxa"/>
       <w:tblBorders>
         <w:top w:val="single" w:sz="2" w:space="0" w:color="95B3D7" w:themeColor="accent1" w:themeTint="99"/>
         <w:bottom w:val="single" w:sz="2" w:space="0" w:color="95B3D7" w:themeColor="accent1" w:themeTint="99"/>
         <w:insideH w:val="single" w:sz="2" w:space="0" w:color="95B3D7" w:themeColor="accent1" w:themeTint="99"/>
         <w:insideV w:val="single" w:sz="2" w:space="0" w:color="95B3D7" w:themeColor="accent1" w:themeTint="99"/>
       </w:tblBorders>
-      <w:tblCellMar>
-        <w:top w:w="0" w:type="dxa"/>
-        <w:left w:w="108" w:type="dxa"/>
-        <w:bottom w:w="0" w:type="dxa"/>
-        <w:right w:w="108" w:type="dxa"/>
-      </w:tblCellMar>
     </w:tblPr>
     <w:tblStylePr w:type="firstRow">
       <w:rPr>
@@ -7367,8 +7736,8 @@
       </w:tcPr>
     </w:tblStylePr>
   </w:style>
-  <w:style w:type="table" w:customStyle="1" w:styleId="GridTable4Accent1">
-    <w:name w:val="Grid Table 4 Accent 1"/>
+  <w:style w:type="table" w:customStyle="1" w:styleId="Tabladecuadrcula4-nfasis11">
+    <w:name w:val="Tabla de cuadrícula 4 - Énfasis 11"/>
     <w:basedOn w:val="Tablanormal"/>
     <w:uiPriority w:val="49"/>
     <w:rsid w:val="007B5934"/>
@@ -7378,7 +7747,6 @@
     <w:tblPr>
       <w:tblStyleRowBandSize w:val="1"/>
       <w:tblStyleColBandSize w:val="1"/>
-      <w:tblInd w:w="0" w:type="dxa"/>
       <w:tblBorders>
         <w:top w:val="single" w:sz="4" w:space="0" w:color="95B3D7" w:themeColor="accent1" w:themeTint="99"/>
         <w:left w:val="single" w:sz="4" w:space="0" w:color="95B3D7" w:themeColor="accent1" w:themeTint="99"/>
@@ -7387,12 +7755,6 @@
         <w:insideH w:val="single" w:sz="4" w:space="0" w:color="95B3D7" w:themeColor="accent1" w:themeTint="99"/>
         <w:insideV w:val="single" w:sz="4" w:space="0" w:color="95B3D7" w:themeColor="accent1" w:themeTint="99"/>
       </w:tblBorders>
-      <w:tblCellMar>
-        <w:top w:w="0" w:type="dxa"/>
-        <w:left w:w="108" w:type="dxa"/>
-        <w:bottom w:w="0" w:type="dxa"/>
-        <w:right w:w="108" w:type="dxa"/>
-      </w:tblCellMar>
     </w:tblPr>
     <w:tblStylePr w:type="firstRow">
       <w:rPr>
@@ -7760,7 +8122,7 @@
 </file>
 
 <file path=customXml/itemProps2.xml><?xml version="1.0" encoding="utf-8"?>
-<ds:datastoreItem xmlns:ds="http://schemas.openxmlformats.org/officeDocument/2006/customXml" ds:itemID="{B16A6129-5D9D-4723-9C6E-38D605C06AC4}">
+<ds:datastoreItem xmlns:ds="http://schemas.openxmlformats.org/officeDocument/2006/customXml" ds:itemID="{014D790D-28B1-45F2-B51A-53B4142C9BE9}">
   <ds:schemaRefs>
     <ds:schemaRef ds:uri="http://schemas.openxmlformats.org/officeDocument/2006/bibliography"/>
   </ds:schemaRefs>

</xml_diff>